<commit_message>
update submodules, update lab docs from McDermott
</commit_message>
<xml_diff>
--- a/Lab02.docx
+++ b/Lab02.docx
@@ -1,6 +1,6 @@
 
 <file path=word/document.xml><?xml version="1.0" encoding="utf-8"?>
-<w:document xmlns:wpc="http://schemas.microsoft.com/office/word/2010/wordprocessingCanvas" xmlns:cx="http://schemas.microsoft.com/office/drawing/2014/chartex" xmlns:cx1="http://schemas.microsoft.com/office/drawing/2015/9/8/chartex" xmlns:cx2="http://schemas.microsoft.com/office/drawing/2015/10/21/chartex" xmlns:cx3="http://schemas.microsoft.com/office/drawing/2016/5/9/chartex" xmlns:cx4="http://schemas.microsoft.com/office/drawing/2016/5/10/chartex" xmlns:cx5="http://schemas.microsoft.com/office/drawing/2016/5/11/chartex" xmlns:cx6="http://schemas.microsoft.com/office/drawing/2016/5/12/chartex" xmlns:cx7="http://schemas.microsoft.com/office/drawing/2016/5/13/chartex" xmlns:cx8="http://schemas.microsoft.com/office/drawing/2016/5/14/chartex" xmlns:mc="http://schemas.openxmlformats.org/markup-compatibility/2006" xmlns:aink="http://schemas.microsoft.com/office/drawing/2016/ink" xmlns:am3d="http://schemas.microsoft.com/office/drawing/2017/model3d" xmlns:o="urn:schemas-microsoft-com:office:office" xmlns:oel="http://schemas.microsoft.com/office/2019/extlst" xmlns:r="http://schemas.openxmlformats.org/officeDocument/2006/relationships" xmlns:m="http://schemas.openxmlformats.org/officeDocument/2006/math" xmlns:v="urn:schemas-microsoft-com:vml" xmlns:wp14="http://schemas.microsoft.com/office/word/2010/wordprocessingDrawing" xmlns:wp="http://schemas.openxmlformats.org/drawingml/2006/wordprocessingDrawing" xmlns:w10="urn:schemas-microsoft-com:office:word" xmlns:w="http://schemas.openxmlformats.org/wordprocessingml/2006/main" xmlns:w14="http://schemas.microsoft.com/office/word/2010/wordml" xmlns:w15="http://schemas.microsoft.com/office/word/2012/wordml" xmlns:w16cex="http://schemas.microsoft.com/office/word/2018/wordml/cex" xmlns:w16cid="http://schemas.microsoft.com/office/word/2016/wordml/cid" xmlns:w16="http://schemas.microsoft.com/office/word/2018/wordml" xmlns:w16du="http://schemas.microsoft.com/office/word/2023/wordml/word16du" xmlns:w16sdtdh="http://schemas.microsoft.com/office/word/2020/wordml/sdtdatahash" xmlns:w16se="http://schemas.microsoft.com/office/word/2015/wordml/symex" xmlns:wpg="http://schemas.microsoft.com/office/word/2010/wordprocessingGroup" xmlns:wpi="http://schemas.microsoft.com/office/word/2010/wordprocessingInk" xmlns:wne="http://schemas.microsoft.com/office/word/2006/wordml" xmlns:wps="http://schemas.microsoft.com/office/word/2010/wordprocessingShape" mc:Ignorable="w14 w15 w16se w16cid w16 w16cex w16sdtdh w16du wp14">
+<w:document xmlns:wpc="http://schemas.microsoft.com/office/word/2010/wordprocessingCanvas" xmlns:cx="http://schemas.microsoft.com/office/drawing/2014/chartex" xmlns:cx1="http://schemas.microsoft.com/office/drawing/2015/9/8/chartex" xmlns:cx2="http://schemas.microsoft.com/office/drawing/2015/10/21/chartex" xmlns:cx3="http://schemas.microsoft.com/office/drawing/2016/5/9/chartex" xmlns:cx4="http://schemas.microsoft.com/office/drawing/2016/5/10/chartex" xmlns:cx5="http://schemas.microsoft.com/office/drawing/2016/5/11/chartex" xmlns:cx6="http://schemas.microsoft.com/office/drawing/2016/5/12/chartex" xmlns:cx7="http://schemas.microsoft.com/office/drawing/2016/5/13/chartex" xmlns:cx8="http://schemas.microsoft.com/office/drawing/2016/5/14/chartex" xmlns:mc="http://schemas.openxmlformats.org/markup-compatibility/2006" xmlns:aink="http://schemas.microsoft.com/office/drawing/2016/ink" xmlns:am3d="http://schemas.microsoft.com/office/drawing/2017/model3d" xmlns:o="urn:schemas-microsoft-com:office:office" xmlns:oel="http://schemas.microsoft.com/office/2019/extlst" xmlns:r="http://schemas.openxmlformats.org/officeDocument/2006/relationships" xmlns:m="http://schemas.openxmlformats.org/officeDocument/2006/math" xmlns:v="urn:schemas-microsoft-com:vml" xmlns:wp14="http://schemas.microsoft.com/office/word/2010/wordprocessingDrawing" xmlns:wp="http://schemas.openxmlformats.org/drawingml/2006/wordprocessingDrawing" xmlns:w10="urn:schemas-microsoft-com:office:word" xmlns:w="http://schemas.openxmlformats.org/wordprocessingml/2006/main" xmlns:w14="http://schemas.microsoft.com/office/word/2010/wordml" xmlns:w15="http://schemas.microsoft.com/office/word/2012/wordml" xmlns:w16cex="http://schemas.microsoft.com/office/word/2018/wordml/cex" xmlns:w16cid="http://schemas.microsoft.com/office/word/2016/wordml/cid" xmlns:w16="http://schemas.microsoft.com/office/word/2018/wordml" xmlns:w16du="http://schemas.microsoft.com/office/word/2023/wordml/word16du" xmlns:w16sdtdh="http://schemas.microsoft.com/office/word/2020/wordml/sdtdatahash" xmlns:w16sdtfl="http://schemas.microsoft.com/office/word/2024/wordml/sdtformatlock" xmlns:w16se="http://schemas.microsoft.com/office/word/2015/wordml/symex" xmlns:wpg="http://schemas.microsoft.com/office/word/2010/wordprocessingGroup" xmlns:wpi="http://schemas.microsoft.com/office/word/2010/wordprocessingInk" xmlns:wne="http://schemas.microsoft.com/office/word/2006/wordml" xmlns:wps="http://schemas.microsoft.com/office/word/2010/wordprocessingShape" mc:Ignorable="w14 w15 w16se w16cid w16 w16cex w16sdtdh w16sdtfl w16du wp14">
   <w:body>
     <w:p>
       <w:pPr>
@@ -10,6 +10,9 @@
       <w:bookmarkEnd w:id="0"/>
       <w:r>
         <w:t>ECE 445L Lab 2</w:t>
+      </w:r>
+      <w:r>
+        <w:t xml:space="preserve"> Digital Sampling</w:t>
       </w:r>
     </w:p>
     <w:p>
@@ -1114,11 +1117,75 @@
           <w:color w:val="000000" w:themeColor="text1"/>
         </w:rPr>
       </w:pPr>
-      <w:r>
-        <w:rPr>
-          <w:rFonts w:ascii="Times New Roman" w:hAnsi="Times New Roman" w:cs="Times New Roman"/>
-        </w:rPr>
-        <w:t>Valvano Section 2.4 on GPIO, Chapter 10 of data sheet</w:t>
+      <w:hyperlink r:id="rId9" w:history="1">
+        <w:proofErr w:type="spellStart"/>
+        <w:r>
+          <w:rPr>
+            <w:rStyle w:val="Hyperlink"/>
+            <w:rFonts w:ascii="Times New Roman" w:hAnsi="Times New Roman" w:cs="Times New Roman"/>
+          </w:rPr>
+          <w:t>ebook</w:t>
+        </w:r>
+        <w:proofErr w:type="spellEnd"/>
+        <w:r>
+          <w:rPr>
+            <w:rStyle w:val="Hyperlink"/>
+            <w:rFonts w:ascii="Times New Roman" w:hAnsi="Times New Roman" w:cs="Times New Roman"/>
+          </w:rPr>
+          <w:t xml:space="preserve"> Sections 1.6</w:t>
+        </w:r>
+      </w:hyperlink>
+      <w:r>
+        <w:rPr>
+          <w:rFonts w:ascii="Times New Roman" w:hAnsi="Times New Roman" w:cs="Times New Roman"/>
+        </w:rPr>
+        <w:t>,</w:t>
+      </w:r>
+      <w:r>
+        <w:rPr>
+          <w:rFonts w:ascii="Times New Roman" w:hAnsi="Times New Roman" w:cs="Times New Roman"/>
+        </w:rPr>
+        <w:t xml:space="preserve"> </w:t>
+      </w:r>
+      <w:hyperlink r:id="rId10" w:history="1">
+        <w:r>
+          <w:rPr>
+            <w:rStyle w:val="Hyperlink"/>
+            <w:rFonts w:ascii="Times New Roman" w:hAnsi="Times New Roman" w:cs="Times New Roman"/>
+          </w:rPr>
+          <w:t xml:space="preserve">Section </w:t>
+        </w:r>
+        <w:r>
+          <w:rPr>
+            <w:rStyle w:val="Hyperlink"/>
+            <w:rFonts w:ascii="Times New Roman" w:hAnsi="Times New Roman" w:cs="Times New Roman"/>
+          </w:rPr>
+          <w:t>T.1</w:t>
+        </w:r>
+      </w:hyperlink>
+      <w:r>
+        <w:rPr>
+          <w:rFonts w:ascii="Times New Roman" w:hAnsi="Times New Roman" w:cs="Times New Roman"/>
+        </w:rPr>
+        <w:t>,</w:t>
+      </w:r>
+      <w:r>
+        <w:rPr>
+          <w:rFonts w:ascii="Times New Roman" w:hAnsi="Times New Roman" w:cs="Times New Roman"/>
+        </w:rPr>
+        <w:t xml:space="preserve"> or</w:t>
+      </w:r>
+      <w:r>
+        <w:rPr>
+          <w:rFonts w:ascii="Times New Roman" w:hAnsi="Times New Roman" w:cs="Times New Roman"/>
+        </w:rPr>
+        <w:t xml:space="preserve"> textbook</w:t>
+      </w:r>
+      <w:r>
+        <w:rPr>
+          <w:rFonts w:ascii="Times New Roman" w:hAnsi="Times New Roman" w:cs="Times New Roman"/>
+        </w:rPr>
+        <w:t xml:space="preserve"> 2.4 on GPIO, Chapter 10 of data sheet</w:t>
       </w:r>
     </w:p>
     <w:p>
@@ -1136,11 +1203,47 @@
           <w:color w:val="000000" w:themeColor="text1"/>
         </w:rPr>
       </w:pPr>
-      <w:r>
-        <w:rPr>
-          <w:rFonts w:ascii="Times New Roman" w:hAnsi="Times New Roman" w:cs="Times New Roman"/>
-        </w:rPr>
-        <w:t>Valvano Sections 3.9, 5.9 on debugging,</w:t>
+      <w:hyperlink r:id="rId11" w:history="1">
+        <w:proofErr w:type="spellStart"/>
+        <w:r>
+          <w:rPr>
+            <w:rStyle w:val="Hyperlink"/>
+            <w:rFonts w:ascii="Times New Roman" w:hAnsi="Times New Roman" w:cs="Times New Roman"/>
+          </w:rPr>
+          <w:t>ebook</w:t>
+        </w:r>
+        <w:proofErr w:type="spellEnd"/>
+        <w:r>
+          <w:rPr>
+            <w:rStyle w:val="Hyperlink"/>
+            <w:rFonts w:ascii="Times New Roman" w:hAnsi="Times New Roman" w:cs="Times New Roman"/>
+          </w:rPr>
+          <w:t xml:space="preserve"> Section 1.11</w:t>
+        </w:r>
+      </w:hyperlink>
+      <w:r>
+        <w:rPr>
+          <w:rFonts w:ascii="Times New Roman" w:hAnsi="Times New Roman" w:cs="Times New Roman"/>
+        </w:rPr>
+        <w:t xml:space="preserve">, </w:t>
+      </w:r>
+      <w:r>
+        <w:rPr>
+          <w:rFonts w:ascii="Times New Roman" w:hAnsi="Times New Roman" w:cs="Times New Roman"/>
+        </w:rPr>
+        <w:t xml:space="preserve">or </w:t>
+      </w:r>
+      <w:r>
+        <w:rPr>
+          <w:rFonts w:ascii="Times New Roman" w:hAnsi="Times New Roman" w:cs="Times New Roman"/>
+        </w:rPr>
+        <w:t>textbook</w:t>
+      </w:r>
+      <w:r>
+        <w:rPr>
+          <w:rFonts w:ascii="Times New Roman" w:hAnsi="Times New Roman" w:cs="Times New Roman"/>
+        </w:rPr>
+        <w:t xml:space="preserve"> 3.9, 5.9 on debugging,</w:t>
       </w:r>
     </w:p>
     <w:p>
@@ -1158,11 +1261,80 @@
           <w:color w:val="000000" w:themeColor="text1"/>
         </w:rPr>
       </w:pPr>
-      <w:r>
-        <w:rPr>
-          <w:rFonts w:ascii="Times New Roman" w:hAnsi="Times New Roman" w:cs="Times New Roman"/>
-        </w:rPr>
-        <w:t>Valvano Section 5.3 on critical sections,</w:t>
+      <w:hyperlink r:id="rId12" w:history="1">
+        <w:proofErr w:type="spellStart"/>
+        <w:r>
+          <w:rPr>
+            <w:rStyle w:val="Hyperlink"/>
+            <w:rFonts w:ascii="Times New Roman" w:hAnsi="Times New Roman" w:cs="Times New Roman"/>
+          </w:rPr>
+          <w:t>ebook</w:t>
+        </w:r>
+        <w:proofErr w:type="spellEnd"/>
+        <w:r>
+          <w:rPr>
+            <w:rStyle w:val="Hyperlink"/>
+            <w:rFonts w:ascii="Times New Roman" w:hAnsi="Times New Roman" w:cs="Times New Roman"/>
+          </w:rPr>
+          <w:t xml:space="preserve"> Section </w:t>
+        </w:r>
+        <w:r>
+          <w:rPr>
+            <w:rStyle w:val="Hyperlink"/>
+            <w:rFonts w:ascii="Times New Roman" w:hAnsi="Times New Roman" w:cs="Times New Roman"/>
+          </w:rPr>
+          <w:t>2</w:t>
+        </w:r>
+        <w:r>
+          <w:rPr>
+            <w:rStyle w:val="Hyperlink"/>
+            <w:rFonts w:ascii="Times New Roman" w:hAnsi="Times New Roman" w:cs="Times New Roman"/>
+          </w:rPr>
+          <w:t>.</w:t>
+        </w:r>
+        <w:r>
+          <w:rPr>
+            <w:rStyle w:val="Hyperlink"/>
+            <w:rFonts w:ascii="Times New Roman" w:hAnsi="Times New Roman" w:cs="Times New Roman"/>
+          </w:rPr>
+          <w:t>8</w:t>
+        </w:r>
+      </w:hyperlink>
+      <w:r>
+        <w:rPr>
+          <w:rFonts w:ascii="Times New Roman" w:hAnsi="Times New Roman" w:cs="Times New Roman"/>
+        </w:rPr>
+        <w:t>,</w:t>
+      </w:r>
+      <w:r>
+        <w:rPr>
+          <w:rFonts w:ascii="Times New Roman" w:hAnsi="Times New Roman" w:cs="Times New Roman"/>
+        </w:rPr>
+        <w:t xml:space="preserve"> or</w:t>
+      </w:r>
+      <w:r>
+        <w:rPr>
+          <w:rFonts w:ascii="Times New Roman" w:hAnsi="Times New Roman" w:cs="Times New Roman"/>
+        </w:rPr>
+        <w:t xml:space="preserve"> </w:t>
+      </w:r>
+      <w:r>
+        <w:rPr>
+          <w:rFonts w:ascii="Times New Roman" w:hAnsi="Times New Roman" w:cs="Times New Roman"/>
+        </w:rPr>
+        <w:t>textbook</w:t>
+      </w:r>
+      <w:r>
+        <w:rPr>
+          <w:rFonts w:ascii="Times New Roman" w:hAnsi="Times New Roman" w:cs="Times New Roman"/>
+        </w:rPr>
+        <w:t xml:space="preserve"> </w:t>
+      </w:r>
+      <w:r>
+        <w:rPr>
+          <w:rFonts w:ascii="Times New Roman" w:hAnsi="Times New Roman" w:cs="Times New Roman"/>
+        </w:rPr>
+        <w:t>5.3 on critical sections,</w:t>
       </w:r>
     </w:p>
     <w:p>
@@ -1180,23 +1352,35 @@
           <w:color w:val="000000" w:themeColor="text1"/>
         </w:rPr>
       </w:pPr>
-      <w:r>
-        <w:rPr>
-          <w:rFonts w:ascii="Times New Roman" w:hAnsi="Times New Roman" w:cs="Times New Roman"/>
-        </w:rPr>
-        <w:t>Valvano Section</w:t>
-      </w:r>
-      <w:r>
-        <w:rPr>
-          <w:rFonts w:ascii="Times New Roman" w:hAnsi="Times New Roman" w:cs="Times New Roman"/>
-        </w:rPr>
-        <w:t>s</w:t>
-      </w:r>
-      <w:r>
-        <w:rPr>
-          <w:rFonts w:ascii="Times New Roman" w:hAnsi="Times New Roman" w:cs="Times New Roman"/>
-        </w:rPr>
-        <w:t xml:space="preserve"> </w:t>
+      <w:hyperlink r:id="rId13" w:history="1">
+        <w:proofErr w:type="spellStart"/>
+        <w:r>
+          <w:rPr>
+            <w:rStyle w:val="Hyperlink"/>
+            <w:rFonts w:ascii="Times New Roman" w:hAnsi="Times New Roman" w:cs="Times New Roman"/>
+          </w:rPr>
+          <w:t>ebook</w:t>
+        </w:r>
+        <w:proofErr w:type="spellEnd"/>
+        <w:r>
+          <w:rPr>
+            <w:rStyle w:val="Hyperlink"/>
+            <w:rFonts w:ascii="Times New Roman" w:hAnsi="Times New Roman" w:cs="Times New Roman"/>
+          </w:rPr>
+          <w:t xml:space="preserve"> Section T.3</w:t>
+        </w:r>
+      </w:hyperlink>
+      <w:r>
+        <w:rPr>
+          <w:rFonts w:ascii="Times New Roman" w:hAnsi="Times New Roman" w:cs="Times New Roman"/>
+        </w:rPr>
+        <w:t xml:space="preserve">, </w:t>
+      </w:r>
+      <w:r>
+        <w:rPr>
+          <w:rFonts w:ascii="Times New Roman" w:hAnsi="Times New Roman" w:cs="Times New Roman"/>
+        </w:rPr>
+        <w:t xml:space="preserve">textbook </w:t>
       </w:r>
       <w:r>
         <w:rPr>
@@ -1226,11 +1410,49 @@
           <w:color w:val="000000" w:themeColor="text1"/>
         </w:rPr>
       </w:pPr>
-      <w:r>
-        <w:rPr>
-          <w:rFonts w:ascii="Times New Roman" w:hAnsi="Times New Roman" w:cs="Times New Roman"/>
-        </w:rPr>
-        <w:t>Valvano Section 8.5 on the ADC, Chapter 13 of data sheet</w:t>
+      <w:hyperlink r:id="rId14" w:history="1">
+        <w:proofErr w:type="spellStart"/>
+        <w:r>
+          <w:rPr>
+            <w:rStyle w:val="Hyperlink"/>
+            <w:rFonts w:ascii="Times New Roman" w:hAnsi="Times New Roman" w:cs="Times New Roman"/>
+          </w:rPr>
+          <w:t>ebook</w:t>
+        </w:r>
+        <w:proofErr w:type="spellEnd"/>
+        <w:r>
+          <w:rPr>
+            <w:rStyle w:val="Hyperlink"/>
+            <w:rFonts w:ascii="Times New Roman" w:hAnsi="Times New Roman" w:cs="Times New Roman"/>
+          </w:rPr>
+          <w:t xml:space="preserve"> Section</w:t>
+        </w:r>
+        <w:r>
+          <w:rPr>
+            <w:rStyle w:val="Hyperlink"/>
+            <w:rFonts w:ascii="Times New Roman" w:hAnsi="Times New Roman" w:cs="Times New Roman"/>
+          </w:rPr>
+          <w:t xml:space="preserve"> </w:t>
+        </w:r>
+        <w:r>
+          <w:rPr>
+            <w:rStyle w:val="Hyperlink"/>
+            <w:rFonts w:ascii="Times New Roman" w:hAnsi="Times New Roman" w:cs="Times New Roman"/>
+          </w:rPr>
+          <w:t>T.2</w:t>
+        </w:r>
+      </w:hyperlink>
+      <w:r>
+        <w:rPr>
+          <w:rFonts w:ascii="Times New Roman" w:hAnsi="Times New Roman" w:cs="Times New Roman"/>
+        </w:rPr>
+        <w:t>, textbook</w:t>
+      </w:r>
+      <w:r>
+        <w:rPr>
+          <w:rFonts w:ascii="Times New Roman" w:hAnsi="Times New Roman" w:cs="Times New Roman"/>
+        </w:rPr>
+        <w:t xml:space="preserve"> 8.5 on the ADC, Chapter 13 of data sheet</w:t>
       </w:r>
     </w:p>
     <w:p>
@@ -1248,17 +1470,29 @@
           <w:color w:val="000000" w:themeColor="text1"/>
         </w:rPr>
       </w:pPr>
-      <w:r>
-        <w:rPr>
-          <w:rFonts w:ascii="Times New Roman" w:hAnsi="Times New Roman" w:cs="Times New Roman"/>
-        </w:rPr>
-        <w:t>Valvano Section</w:t>
-      </w:r>
-      <w:r>
-        <w:rPr>
-          <w:rFonts w:ascii="Times New Roman" w:hAnsi="Times New Roman" w:cs="Times New Roman"/>
-        </w:rPr>
-        <w:t>s</w:t>
+      <w:hyperlink r:id="rId15" w:history="1">
+        <w:proofErr w:type="spellStart"/>
+        <w:r>
+          <w:rPr>
+            <w:rStyle w:val="Hyperlink"/>
+            <w:rFonts w:ascii="Times New Roman" w:hAnsi="Times New Roman" w:cs="Times New Roman"/>
+          </w:rPr>
+          <w:t>ebook</w:t>
+        </w:r>
+        <w:proofErr w:type="spellEnd"/>
+        <w:r>
+          <w:rPr>
+            <w:rStyle w:val="Hyperlink"/>
+            <w:rFonts w:ascii="Times New Roman" w:hAnsi="Times New Roman" w:cs="Times New Roman"/>
+          </w:rPr>
+          <w:t xml:space="preserve"> Chapter 2</w:t>
+        </w:r>
+      </w:hyperlink>
+      <w:r>
+        <w:rPr>
+          <w:rFonts w:ascii="Times New Roman" w:hAnsi="Times New Roman" w:cs="Times New Roman"/>
+        </w:rPr>
+        <w:t>, textbook</w:t>
       </w:r>
       <w:r>
         <w:rPr>
@@ -1343,7 +1577,7 @@
         </w:rPr>
         <w:t xml:space="preserve"> </w:t>
       </w:r>
-      <w:hyperlink r:id="rId9" w:history="1">
+      <w:hyperlink r:id="rId16" w:history="1">
         <w:r>
           <w:rPr>
             <w:rStyle w:val="Hyperlink"/>
@@ -1745,13 +1979,7 @@
               <w:rPr>
                 <w:rFonts w:eastAsia="Calibri"/>
               </w:rPr>
-              <w:t xml:space="preserve"> </w:t>
-            </w:r>
-            <w:r>
-              <w:rPr>
-                <w:rFonts w:eastAsia="Calibri"/>
-              </w:rPr>
-              <w:t>sensor</w:t>
+              <w:t xml:space="preserve"> sensor</w:t>
             </w:r>
           </w:p>
         </w:tc>
@@ -1808,6 +2036,14 @@
               </w:rPr>
               <w:t>Mouser</w:t>
             </w:r>
+            <w:r>
+              <w:rPr>
+                <w:rFonts w:ascii="Calibri" w:eastAsia="Calibri" w:hAnsi="Calibri"/>
+                <w:b/>
+                <w:bCs/>
+              </w:rPr>
+              <w:t xml:space="preserve"> or Lab checkout desk</w:t>
+            </w:r>
           </w:p>
         </w:tc>
       </w:tr>
@@ -1945,13 +2181,31 @@
         <w:rPr>
           <w:rFonts w:ascii="Times New Roman" w:hAnsi="Times New Roman" w:cs="Times New Roman"/>
         </w:rPr>
-        <w:t xml:space="preserve">The first option is to measure distance, and the </w:t>
-      </w:r>
-      <w:r>
-        <w:rPr>
-          <w:rFonts w:ascii="Times New Roman" w:hAnsi="Times New Roman" w:cs="Times New Roman"/>
-        </w:rPr>
-        <w:t xml:space="preserve">second option is to measure resistance. </w:t>
+        <w:t>You will</w:t>
+      </w:r>
+      <w:r>
+        <w:rPr>
+          <w:rFonts w:ascii="Times New Roman" w:hAnsi="Times New Roman" w:cs="Times New Roman"/>
+        </w:rPr>
+        <w:t xml:space="preserve"> measure distance</w:t>
+      </w:r>
+      <w:r>
+        <w:rPr>
+          <w:rFonts w:ascii="Times New Roman" w:hAnsi="Times New Roman" w:cs="Times New Roman"/>
+        </w:rPr>
+        <w:t xml:space="preserve"> with a </w:t>
+      </w:r>
+      <w:r>
+        <w:rPr>
+          <w:rFonts w:ascii="Times New Roman" w:hAnsi="Times New Roman" w:cs="Times New Roman"/>
+        </w:rPr>
+        <w:t>GP2Y0A21YK0F or GP2Y0A41SK0F sensor</w:t>
+      </w:r>
+      <w:r>
+        <w:rPr>
+          <w:rFonts w:ascii="Times New Roman" w:hAnsi="Times New Roman" w:cs="Times New Roman"/>
+        </w:rPr>
+        <w:t xml:space="preserve">. </w:t>
       </w:r>
       <w:r>
         <w:rPr>
@@ -2019,19 +2273,39 @@
         <w:rPr>
           <w:rFonts w:ascii="Times New Roman" w:hAnsi="Times New Roman" w:cs="Times New Roman"/>
         </w:rPr>
-        <w:t xml:space="preserve">, we must assume the noise is random, </w:t>
-      </w:r>
-      <w:r>
-        <w:rPr>
-          <w:rFonts w:ascii="Times New Roman" w:hAnsi="Times New Roman" w:cs="Times New Roman"/>
-        </w:rPr>
-        <w:t xml:space="preserve">i.e., </w:t>
-      </w:r>
-      <w:r>
-        <w:rPr>
-          <w:rFonts w:ascii="Times New Roman" w:hAnsi="Times New Roman" w:cs="Times New Roman"/>
-        </w:rPr>
-        <w:t>the noise in each sample is independent from the noise in the other samples, and the noise has zero mean. Look up the ADC Sample Averaging Control (</w:t>
+        <w:t>, we must assume the noise is random</w:t>
+      </w:r>
+      <w:r>
+        <w:rPr>
+          <w:rFonts w:ascii="Times New Roman" w:hAnsi="Times New Roman" w:cs="Times New Roman"/>
+        </w:rPr>
+        <w:t>. I</w:t>
+      </w:r>
+      <w:r>
+        <w:rPr>
+          <w:rFonts w:ascii="Times New Roman" w:hAnsi="Times New Roman" w:cs="Times New Roman"/>
+        </w:rPr>
+        <w:t xml:space="preserve">.e., </w:t>
+      </w:r>
+      <w:r>
+        <w:rPr>
+          <w:rFonts w:ascii="Times New Roman" w:hAnsi="Times New Roman" w:cs="Times New Roman"/>
+        </w:rPr>
+        <w:t xml:space="preserve">the noise in each sample is independent from the noise in the other samples, and the noise has zero </w:t>
+      </w:r>
+      <w:proofErr w:type="gramStart"/>
+      <w:r>
+        <w:rPr>
+          <w:rFonts w:ascii="Times New Roman" w:hAnsi="Times New Roman" w:cs="Times New Roman"/>
+        </w:rPr>
+        <w:t>mean</w:t>
+      </w:r>
+      <w:proofErr w:type="gramEnd"/>
+      <w:r>
+        <w:rPr>
+          <w:rFonts w:ascii="Times New Roman" w:hAnsi="Times New Roman" w:cs="Times New Roman"/>
+        </w:rPr>
+        <w:t>. Look up the ADC Sample Averaging Control (</w:t>
       </w:r>
       <w:r>
         <w:rPr>
@@ -2045,21 +2319,7 @@
         <w:rPr>
           <w:rFonts w:ascii="Times New Roman" w:hAnsi="Times New Roman" w:cs="Times New Roman"/>
         </w:rPr>
-        <w:t xml:space="preserve">) register in Chapter 13 of the data sheet. The Central Limit Theorem (CLT) states: as the number of samples increases, the calculated average (your data) will approach the theoretical mean (true signal). The CLT also states that regardless of the original probability density function (PDF) of the noise, the PDF of the </w:t>
-      </w:r>
-      <w:proofErr w:type="gramStart"/>
-      <w:r>
-        <w:rPr>
-          <w:rFonts w:ascii="Times New Roman" w:hAnsi="Times New Roman" w:cs="Times New Roman"/>
-        </w:rPr>
-        <w:t>averaged</w:t>
-      </w:r>
-      <w:proofErr w:type="gramEnd"/>
-      <w:r>
-        <w:rPr>
-          <w:rFonts w:ascii="Times New Roman" w:hAnsi="Times New Roman" w:cs="Times New Roman"/>
-        </w:rPr>
-        <w:t xml:space="preserve"> signal will become Gaussian.</w:t>
+        <w:t>) register in Chapter 13 of the data sheet. The Central Limit Theorem (CLT) states: as the number of samples increases, the calculated average (your data) will approach the theoretical mean (true signal). The CLT also states that regardless of the original probability density function (PDF) of the noise, the PDF of the averaged signal will become Gaussian.</w:t>
       </w:r>
     </w:p>
     <w:p>
@@ -2634,7 +2894,7 @@
           <w:szCs w:val="24"/>
           <w:lang w:val="pt-BR"/>
         </w:rPr>
-        <w:t>0,[</w:t>
+        <w:t>0,[pc,#</w:t>
       </w:r>
       <w:proofErr w:type="gramEnd"/>
       <w:r>
@@ -2645,7 +2905,7 @@
           <w:szCs w:val="24"/>
           <w:lang w:val="pt-BR"/>
         </w:rPr>
-        <w:t xml:space="preserve">pc,#72]  </w:t>
+        <w:t xml:space="preserve">72]  </w:t>
       </w:r>
     </w:p>
     <w:p>
@@ -2692,22 +2952,9 @@
           <w:szCs w:val="24"/>
           <w:lang w:val="pt-BR"/>
         </w:rPr>
-        <w:t>r0,#0x08]</w:t>
-      </w:r>
-    </w:p>
-    <w:p>
-      <w:pPr>
-        <w:pStyle w:val="CODE"/>
-        <w:widowControl w:val="0"/>
-        <w:spacing w:line="240" w:lineRule="auto"/>
-        <w:ind w:left="0"/>
-        <w:rPr>
-          <w:rFonts w:ascii="Courier New" w:eastAsia="Courier New" w:hAnsi="Courier New" w:cs="Courier New"/>
-          <w:color w:val="auto"/>
-          <w:sz w:val="24"/>
-          <w:szCs w:val="24"/>
-        </w:rPr>
-      </w:pPr>
+        <w:t>r</w:t>
+      </w:r>
+      <w:proofErr w:type="gramStart"/>
       <w:r>
         <w:rPr>
           <w:rFonts w:ascii="Courier New" w:hAnsi="Courier New" w:cs="Courier New"/>
@@ -2716,9 +2963,9 @@
           <w:szCs w:val="24"/>
           <w:lang w:val="pt-BR"/>
         </w:rPr>
-        <w:t>0x00000D9C F</w:t>
-      </w:r>
-      <w:proofErr w:type="gramStart"/>
+        <w:t>0,#</w:t>
+      </w:r>
+      <w:proofErr w:type="gramEnd"/>
       <w:r>
         <w:rPr>
           <w:rFonts w:ascii="Courier New" w:hAnsi="Courier New" w:cs="Courier New"/>
@@ -2727,9 +2974,22 @@
           <w:szCs w:val="24"/>
           <w:lang w:val="pt-BR"/>
         </w:rPr>
-        <w:t>0800002  EOR</w:t>
-      </w:r>
-      <w:proofErr w:type="gramEnd"/>
+        <w:t>0x08]</w:t>
+      </w:r>
+    </w:p>
+    <w:p>
+      <w:pPr>
+        <w:pStyle w:val="CODE"/>
+        <w:widowControl w:val="0"/>
+        <w:spacing w:line="240" w:lineRule="auto"/>
+        <w:ind w:left="0"/>
+        <w:rPr>
+          <w:rFonts w:ascii="Courier New" w:eastAsia="Courier New" w:hAnsi="Courier New" w:cs="Courier New"/>
+          <w:color w:val="auto"/>
+          <w:sz w:val="24"/>
+          <w:szCs w:val="24"/>
+        </w:rPr>
+      </w:pPr>
       <w:r>
         <w:rPr>
           <w:rFonts w:ascii="Courier New" w:hAnsi="Courier New" w:cs="Courier New"/>
@@ -2738,22 +2998,9 @@
           <w:szCs w:val="24"/>
           <w:lang w:val="pt-BR"/>
         </w:rPr>
-        <w:t xml:space="preserve">     r0,r0,#0x02</w:t>
-      </w:r>
-    </w:p>
-    <w:p>
-      <w:pPr>
-        <w:pStyle w:val="CODE"/>
-        <w:widowControl w:val="0"/>
-        <w:spacing w:line="240" w:lineRule="auto"/>
-        <w:ind w:left="0"/>
-        <w:rPr>
-          <w:rFonts w:ascii="Courier New" w:eastAsia="Courier New" w:hAnsi="Courier New" w:cs="Courier New"/>
-          <w:color w:val="auto"/>
-          <w:sz w:val="24"/>
-          <w:szCs w:val="24"/>
-        </w:rPr>
-      </w:pPr>
+        <w:t>0x00000D9C F</w:t>
+      </w:r>
+      <w:proofErr w:type="gramStart"/>
       <w:r>
         <w:rPr>
           <w:rFonts w:ascii="Courier New" w:hAnsi="Courier New" w:cs="Courier New"/>
@@ -2762,9 +3009,9 @@
           <w:szCs w:val="24"/>
           <w:lang w:val="pt-BR"/>
         </w:rPr>
-        <w:t>0x00000DA0 491D      LDR     r</w:t>
-      </w:r>
-      <w:proofErr w:type="gramStart"/>
+        <w:t>0800002  EOR</w:t>
+      </w:r>
+      <w:proofErr w:type="gramEnd"/>
       <w:r>
         <w:rPr>
           <w:rFonts w:ascii="Courier New" w:hAnsi="Courier New" w:cs="Courier New"/>
@@ -2773,9 +3020,9 @@
           <w:szCs w:val="24"/>
           <w:lang w:val="pt-BR"/>
         </w:rPr>
-        <w:t>1,[</w:t>
-      </w:r>
-      <w:proofErr w:type="gramEnd"/>
+        <w:t xml:space="preserve">     r</w:t>
+      </w:r>
+      <w:proofErr w:type="gramStart"/>
       <w:r>
         <w:rPr>
           <w:rFonts w:ascii="Courier New" w:hAnsi="Courier New" w:cs="Courier New"/>
@@ -2784,7 +3031,64 @@
           <w:szCs w:val="24"/>
           <w:lang w:val="pt-BR"/>
         </w:rPr>
-        <w:t xml:space="preserve">pc,#116] </w:t>
+        <w:t>0,r0,#</w:t>
+      </w:r>
+      <w:proofErr w:type="gramEnd"/>
+      <w:r>
+        <w:rPr>
+          <w:rFonts w:ascii="Courier New" w:hAnsi="Courier New" w:cs="Courier New"/>
+          <w:color w:val="auto"/>
+          <w:sz w:val="24"/>
+          <w:szCs w:val="24"/>
+          <w:lang w:val="pt-BR"/>
+        </w:rPr>
+        <w:t>0x02</w:t>
+      </w:r>
+    </w:p>
+    <w:p>
+      <w:pPr>
+        <w:pStyle w:val="CODE"/>
+        <w:widowControl w:val="0"/>
+        <w:spacing w:line="240" w:lineRule="auto"/>
+        <w:ind w:left="0"/>
+        <w:rPr>
+          <w:rFonts w:ascii="Courier New" w:eastAsia="Courier New" w:hAnsi="Courier New" w:cs="Courier New"/>
+          <w:color w:val="auto"/>
+          <w:sz w:val="24"/>
+          <w:szCs w:val="24"/>
+        </w:rPr>
+      </w:pPr>
+      <w:r>
+        <w:rPr>
+          <w:rFonts w:ascii="Courier New" w:hAnsi="Courier New" w:cs="Courier New"/>
+          <w:color w:val="auto"/>
+          <w:sz w:val="24"/>
+          <w:szCs w:val="24"/>
+          <w:lang w:val="pt-BR"/>
+        </w:rPr>
+        <w:t>0x00000DA0 491D      LDR     r</w:t>
+      </w:r>
+      <w:proofErr w:type="gramStart"/>
+      <w:r>
+        <w:rPr>
+          <w:rFonts w:ascii="Courier New" w:hAnsi="Courier New" w:cs="Courier New"/>
+          <w:color w:val="auto"/>
+          <w:sz w:val="24"/>
+          <w:szCs w:val="24"/>
+          <w:lang w:val="pt-BR"/>
+        </w:rPr>
+        <w:t>1,[pc,#</w:t>
+      </w:r>
+      <w:proofErr w:type="gramEnd"/>
+      <w:r>
+        <w:rPr>
+          <w:rFonts w:ascii="Courier New" w:hAnsi="Courier New" w:cs="Courier New"/>
+          <w:color w:val="auto"/>
+          <w:sz w:val="24"/>
+          <w:szCs w:val="24"/>
+          <w:lang w:val="pt-BR"/>
+        </w:rPr>
+        <w:t xml:space="preserve">116] </w:t>
       </w:r>
     </w:p>
     <w:p>
@@ -2831,7 +3135,31 @@
           <w:szCs w:val="24"/>
           <w:lang w:val="pt-BR"/>
         </w:rPr>
-        <w:t>r1,#0x08]</w:t>
+        <w:t>r</w:t>
+      </w:r>
+      <w:proofErr w:type="gramStart"/>
+      <w:r>
+        <w:rPr>
+          <w:rFonts w:ascii="Courier New" w:hAnsi="Courier New" w:cs="Courier New"/>
+          <w:b/>
+          <w:bCs/>
+          <w:sz w:val="24"/>
+          <w:szCs w:val="24"/>
+          <w:lang w:val="pt-BR"/>
+        </w:rPr>
+        <w:t>1,#</w:t>
+      </w:r>
+      <w:proofErr w:type="gramEnd"/>
+      <w:r>
+        <w:rPr>
+          <w:rFonts w:ascii="Courier New" w:hAnsi="Courier New" w:cs="Courier New"/>
+          <w:b/>
+          <w:bCs/>
+          <w:sz w:val="24"/>
+          <w:szCs w:val="24"/>
+          <w:lang w:val="pt-BR"/>
+        </w:rPr>
+        <w:t>0x08]</w:t>
       </w:r>
     </w:p>
     <w:p>
@@ -3500,19 +3828,69 @@
         <w:rPr>
           <w:rStyle w:val="Emphasis"/>
         </w:rPr>
-        <w:t xml:space="preserve"> timing. A hard real-time system guarantees every sample </w:t>
+        <w:t xml:space="preserve"> timing. </w:t>
       </w:r>
       <w:r>
         <w:rPr>
           <w:rStyle w:val="Emphasis"/>
         </w:rPr>
-        <w:t>was</w:t>
+        <w:t xml:space="preserve">In this course, we define the worst case as </w:t>
       </w:r>
       <w:r>
         <w:rPr>
           <w:rStyle w:val="Emphasis"/>
-        </w:rPr>
-        <w:t xml:space="preserve"> properly collected.</w:t>
+          <w:b/>
+          <w:bCs/>
+        </w:rPr>
+        <w:t>Jitter</w:t>
+      </w:r>
+      <w:r>
+        <w:rPr>
+          <w:rStyle w:val="Emphasis"/>
+        </w:rPr>
+        <w:t xml:space="preserve">. </w:t>
+      </w:r>
+      <w:r>
+        <w:rPr>
+          <w:rStyle w:val="Emphasis"/>
+        </w:rPr>
+        <w:t>A hard real-time system guarantees sample</w:t>
+      </w:r>
+      <w:r>
+        <w:rPr>
+          <w:rStyle w:val="Emphasis"/>
+        </w:rPr>
+        <w:t>s</w:t>
+      </w:r>
+      <w:r>
+        <w:rPr>
+          <w:rStyle w:val="Emphasis"/>
+        </w:rPr>
+        <w:t xml:space="preserve"> </w:t>
+      </w:r>
+      <w:r>
+        <w:rPr>
+          <w:rStyle w:val="Emphasis"/>
+        </w:rPr>
+        <w:t xml:space="preserve">were </w:t>
+      </w:r>
+      <w:r>
+        <w:rPr>
+          <w:rStyle w:val="Emphasis"/>
+        </w:rPr>
+        <w:t>collected</w:t>
+      </w:r>
+      <w:r>
+        <w:rPr>
+          <w:rStyle w:val="Emphasis"/>
+        </w:rPr>
+        <w:t xml:space="preserve"> with a small jitter</w:t>
+      </w:r>
+      <w:r>
+        <w:rPr>
+          <w:rStyle w:val="Emphasis"/>
+        </w:rPr>
+        <w:t>.</w:t>
       </w:r>
     </w:p>
     <w:p>
@@ -3875,37 +4253,37 @@
         <w:rPr>
           <w:rFonts w:ascii="Times New Roman" w:hAnsi="Times New Roman" w:cs="Times New Roman"/>
         </w:rPr>
-        <w:t xml:space="preserve"> Option 1 is to measure distance with </w:t>
-      </w:r>
-      <w:r>
-        <w:rPr>
-          <w:rFonts w:ascii="Times New Roman" w:hAnsi="Times New Roman" w:cs="Times New Roman"/>
-        </w:rPr>
-        <w:t>an</w:t>
-      </w:r>
-      <w:r>
-        <w:rPr>
-          <w:rFonts w:ascii="Times New Roman" w:hAnsi="Times New Roman" w:cs="Times New Roman"/>
-        </w:rPr>
-        <w:t xml:space="preserve"> IR sensor, see </w:t>
-      </w:r>
-      <w:r>
-        <w:rPr>
-          <w:rFonts w:ascii="Times New Roman" w:hAnsi="Times New Roman" w:cs="Times New Roman"/>
-        </w:rPr>
-        <w:t xml:space="preserve">left side </w:t>
-      </w:r>
-      <w:r>
-        <w:rPr>
-          <w:rFonts w:ascii="Times New Roman" w:hAnsi="Times New Roman" w:cs="Times New Roman"/>
-        </w:rPr>
-        <w:t>Figure 2.1</w:t>
-      </w:r>
-      <w:r>
-        <w:rPr>
-          <w:rFonts w:ascii="Times New Roman" w:hAnsi="Times New Roman" w:cs="Times New Roman"/>
-        </w:rPr>
-        <w:t>a or Figure 2.1b</w:t>
+        <w:t xml:space="preserve"> </w:t>
+      </w:r>
+      <w:r>
+        <w:rPr>
+          <w:rFonts w:ascii="Times New Roman" w:hAnsi="Times New Roman" w:cs="Times New Roman"/>
+        </w:rPr>
+        <w:t>The</w:t>
+      </w:r>
+      <w:r>
+        <w:rPr>
+          <w:rFonts w:ascii="Times New Roman" w:hAnsi="Times New Roman" w:cs="Times New Roman"/>
+        </w:rPr>
+        <w:t xml:space="preserve"> IR </w:t>
+      </w:r>
+      <w:r>
+        <w:rPr>
+          <w:rFonts w:ascii="Times New Roman" w:hAnsi="Times New Roman" w:cs="Times New Roman"/>
+        </w:rPr>
+        <w:t xml:space="preserve">distance </w:t>
+      </w:r>
+      <w:r>
+        <w:rPr>
+          <w:rFonts w:ascii="Times New Roman" w:hAnsi="Times New Roman" w:cs="Times New Roman"/>
+        </w:rPr>
+        <w:t>sensor</w:t>
+      </w:r>
+      <w:r>
+        <w:rPr>
+          <w:rFonts w:ascii="Times New Roman" w:hAnsi="Times New Roman" w:cs="Times New Roman"/>
+        </w:rPr>
+        <w:t xml:space="preserve"> is connected to an analog input</w:t>
       </w:r>
       <w:r>
         <w:rPr>
@@ -3919,19 +4297,17 @@
         </w:rPr>
         <w:t xml:space="preserve">The 10 </w:t>
       </w:r>
-      <w:proofErr w:type="spellStart"/>
-      <w:r>
-        <w:rPr>
-          <w:rFonts w:ascii="Times New Roman" w:hAnsi="Times New Roman" w:cs="Times New Roman"/>
-        </w:rPr>
-        <w:t>uF</w:t>
-      </w:r>
-      <w:proofErr w:type="spellEnd"/>
-      <w:r>
-        <w:rPr>
-          <w:rFonts w:ascii="Times New Roman" w:hAnsi="Times New Roman" w:cs="Times New Roman"/>
-        </w:rPr>
-        <w:t xml:space="preserve"> capacitor should be placed as close to the sensor as possible</w:t>
+      <w:r>
+        <w:rPr>
+          <w:rFonts w:ascii="Times New Roman" w:hAnsi="Times New Roman" w:cs="Times New Roman"/>
+        </w:rPr>
+        <w:t>µ</w:t>
+      </w:r>
+      <w:r>
+        <w:rPr>
+          <w:rFonts w:ascii="Times New Roman" w:hAnsi="Times New Roman" w:cs="Times New Roman"/>
+        </w:rPr>
+        <w:t>F capacitor should be placed as close to the sensor as possible</w:t>
       </w:r>
       <w:r>
         <w:rPr>
@@ -3943,45 +4319,13 @@
         <w:rPr>
           <w:rFonts w:ascii="Times New Roman" w:hAnsi="Times New Roman" w:cs="Times New Roman"/>
         </w:rPr>
-        <w:t xml:space="preserve"> Option 2 is to measure resistance </w:t>
-      </w:r>
-      <w:r>
-        <w:rPr>
-          <w:rFonts w:ascii="Times New Roman" w:hAnsi="Times New Roman" w:cs="Times New Roman"/>
-          <w:i/>
-          <w:iCs/>
-        </w:rPr>
-        <w:t>R</w:t>
-      </w:r>
-      <w:r>
-        <w:rPr>
-          <w:rFonts w:ascii="Times New Roman" w:hAnsi="Times New Roman" w:cs="Times New Roman"/>
-        </w:rPr>
-        <w:t xml:space="preserve">, see </w:t>
-      </w:r>
-      <w:r>
-        <w:rPr>
-          <w:rFonts w:ascii="Times New Roman" w:hAnsi="Times New Roman" w:cs="Times New Roman"/>
-        </w:rPr>
-        <w:t xml:space="preserve">right side of </w:t>
-      </w:r>
-      <w:r>
-        <w:rPr>
-          <w:rFonts w:ascii="Times New Roman" w:hAnsi="Times New Roman" w:cs="Times New Roman"/>
-        </w:rPr>
-        <w:t>Figure 2.</w:t>
-      </w:r>
-      <w:r>
-        <w:rPr>
-          <w:rFonts w:ascii="Times New Roman" w:hAnsi="Times New Roman" w:cs="Times New Roman"/>
-        </w:rPr>
-        <w:t>1</w:t>
-      </w:r>
-      <w:r>
-        <w:rPr>
-          <w:rFonts w:ascii="Times New Roman" w:hAnsi="Times New Roman" w:cs="Times New Roman"/>
-        </w:rPr>
-        <w:t>.</w:t>
+        <w:t xml:space="preserve"> </w:t>
+      </w:r>
+      <w:r>
+        <w:rPr>
+          <w:rFonts w:ascii="Times New Roman" w:hAnsi="Times New Roman" w:cs="Times New Roman"/>
+        </w:rPr>
+        <w:t>Figure 2.1 shows the interface without any RSLK hardware.</w:t>
       </w:r>
     </w:p>
     <w:p>
@@ -4010,7 +4354,7 @@
                     </pic:cNvPicPr>
                   </pic:nvPicPr>
                   <pic:blipFill>
-                    <a:blip r:embed="rId10">
+                    <a:blip r:embed="rId17">
                       <a:extLst>
                         <a:ext uri="{28A0092B-C50C-407E-A947-70E740481C1C}">
                           <a14:useLocalDpi xmlns:a14="http://schemas.microsoft.com/office/drawing/2010/main" val="0"/>
@@ -4044,59 +4388,6 @@
       <w:r>
         <w:t xml:space="preserve">                           </w:t>
       </w:r>
-      <w:r>
-        <w:rPr>
-          <w:noProof/>
-        </w:rPr>
-        <w:drawing>
-          <wp:inline distT="0" distB="0" distL="0" distR="0" wp14:anchorId="406D2AAE" wp14:editId="0F0B46C9">
-            <wp:extent cx="962025" cy="1619250"/>
-            <wp:effectExtent l="0" t="0" r="9525" b="0"/>
-            <wp:docPr id="1488173736" name="Picture 3" descr="A diagram of a circuit&#10;&#10;Description automatically generated"/>
-            <wp:cNvGraphicFramePr>
-              <a:graphicFrameLocks xmlns:a="http://schemas.openxmlformats.org/drawingml/2006/main" noChangeAspect="1"/>
-            </wp:cNvGraphicFramePr>
-            <a:graphic xmlns:a="http://schemas.openxmlformats.org/drawingml/2006/main">
-              <a:graphicData uri="http://schemas.openxmlformats.org/drawingml/2006/picture">
-                <pic:pic xmlns:pic="http://schemas.openxmlformats.org/drawingml/2006/picture">
-                  <pic:nvPicPr>
-                    <pic:cNvPr id="1488173736" name="Picture 3" descr="A diagram of a circuit&#10;&#10;Description automatically generated"/>
-                    <pic:cNvPicPr>
-                      <a:picLocks noChangeAspect="1" noChangeArrowheads="1"/>
-                    </pic:cNvPicPr>
-                  </pic:nvPicPr>
-                  <pic:blipFill>
-                    <a:blip r:embed="rId11">
-                      <a:extLst>
-                        <a:ext uri="{28A0092B-C50C-407E-A947-70E740481C1C}">
-                          <a14:useLocalDpi xmlns:a14="http://schemas.microsoft.com/office/drawing/2010/main" val="0"/>
-                        </a:ext>
-                      </a:extLst>
-                    </a:blip>
-                    <a:srcRect/>
-                    <a:stretch>
-                      <a:fillRect/>
-                    </a:stretch>
-                  </pic:blipFill>
-                  <pic:spPr bwMode="auto">
-                    <a:xfrm>
-                      <a:off x="0" y="0"/>
-                      <a:ext cx="962025" cy="1619250"/>
-                    </a:xfrm>
-                    <a:prstGeom prst="rect">
-                      <a:avLst/>
-                    </a:prstGeom>
-                    <a:noFill/>
-                    <a:ln>
-                      <a:noFill/>
-                    </a:ln>
-                  </pic:spPr>
-                </pic:pic>
-              </a:graphicData>
-            </a:graphic>
-          </wp:inline>
-        </w:drawing>
-      </w:r>
     </w:p>
     <w:p>
       <w:pPr>
@@ -4109,13 +4400,13 @@
         <w:rPr>
           <w:rFonts w:ascii="Times New Roman" w:hAnsi="Times New Roman" w:cs="Times New Roman"/>
         </w:rPr>
-        <w:t>Figure 2.1</w:t>
-      </w:r>
-      <w:r>
-        <w:rPr>
-          <w:rFonts w:ascii="Times New Roman" w:hAnsi="Times New Roman" w:cs="Times New Roman"/>
-        </w:rPr>
-        <w:t>a</w:t>
+        <w:t>Figure 2.</w:t>
+      </w:r>
+      <w:r>
+        <w:rPr>
+          <w:rFonts w:ascii="Times New Roman" w:hAnsi="Times New Roman" w:cs="Times New Roman"/>
+        </w:rPr>
+        <w:t>1</w:t>
       </w:r>
       <w:r>
         <w:rPr>
@@ -4133,7 +4424,63 @@
         <w:rPr>
           <w:rFonts w:ascii="Times New Roman" w:hAnsi="Times New Roman" w:cs="Times New Roman"/>
         </w:rPr>
-        <w:t xml:space="preserve"> to create an analog input. The first option uses the IR sensor to measure distance. The second option measures resistance R. The 1k resistor is known and fixed, and the resistance R is unknown</w:t>
+        <w:t xml:space="preserve"> to create an analog input. The IR sensor measure</w:t>
+      </w:r>
+      <w:r>
+        <w:rPr>
+          <w:rFonts w:ascii="Times New Roman" w:hAnsi="Times New Roman" w:cs="Times New Roman"/>
+        </w:rPr>
+        <w:t>s</w:t>
+      </w:r>
+      <w:r>
+        <w:rPr>
+          <w:rFonts w:ascii="Times New Roman" w:hAnsi="Times New Roman" w:cs="Times New Roman"/>
+        </w:rPr>
+        <w:t xml:space="preserve"> distance. </w:t>
+      </w:r>
+    </w:p>
+    <w:p>
+      <w:pPr>
+        <w:ind w:left="360"/>
+        <w:rPr>
+          <w:rFonts w:ascii="Times New Roman" w:hAnsi="Times New Roman" w:cs="Times New Roman"/>
+        </w:rPr>
+      </w:pPr>
+      <w:r>
+        <w:rPr>
+          <w:rFonts w:ascii="Times New Roman" w:hAnsi="Times New Roman" w:cs="Times New Roman"/>
+        </w:rPr>
+        <w:t>Figure 2.</w:t>
+      </w:r>
+      <w:r>
+        <w:rPr>
+          <w:rFonts w:ascii="Times New Roman" w:hAnsi="Times New Roman" w:cs="Times New Roman"/>
+        </w:rPr>
+        <w:t>2</w:t>
+      </w:r>
+      <w:r>
+        <w:rPr>
+          <w:rFonts w:ascii="Times New Roman" w:hAnsi="Times New Roman" w:cs="Times New Roman"/>
+        </w:rPr>
+        <w:t xml:space="preserve"> shows the interface with an RSLK </w:t>
+      </w:r>
+      <w:r>
+        <w:rPr>
+          <w:rFonts w:ascii="Times New Roman" w:hAnsi="Times New Roman" w:cs="Times New Roman"/>
+        </w:rPr>
+        <w:t xml:space="preserve">reduced function </w:t>
+      </w:r>
+      <w:r>
+        <w:rPr>
+          <w:rFonts w:ascii="Times New Roman" w:hAnsi="Times New Roman" w:cs="Times New Roman"/>
+        </w:rPr>
+        <w:t>hardware.</w:t>
+      </w:r>
+      <w:r>
+        <w:rPr>
+          <w:rFonts w:ascii="Times New Roman" w:hAnsi="Times New Roman" w:cs="Times New Roman"/>
+        </w:rPr>
+        <w:t xml:space="preserve"> Reduced function means it is a RSLK PCB without batteries, motors, or tachometer. It has just the LaunchPad, SSD1306 LCD, and one IR sensor. To operate Lab 2 with a reduced function RSLK hardware, connect both the LP3.3 and LP5.0 jumpers, plug in one IR sensor, and attach the LaunchPad. </w:t>
       </w:r>
     </w:p>
     <w:p>
@@ -4166,7 +4513,7 @@
                     <pic:cNvPicPr/>
                   </pic:nvPicPr>
                   <pic:blipFill>
-                    <a:blip r:embed="rId12"/>
+                    <a:blip r:embed="rId18"/>
                     <a:stretch>
                       <a:fillRect/>
                     </a:stretch>
@@ -4204,7 +4551,7 @@
         <w:rPr>
           <w:rFonts w:ascii="Times New Roman" w:hAnsi="Times New Roman" w:cs="Times New Roman"/>
         </w:rPr>
-        <w:t>1b</w:t>
+        <w:t>2</w:t>
       </w:r>
       <w:r>
         <w:rPr>
@@ -4256,7 +4603,7 @@
         <w:pStyle w:val="ListParagraph"/>
         <w:numPr>
           <w:ilvl w:val="0"/>
-          <w:numId w:val="4"/>
+          <w:numId w:val="15"/>
         </w:numPr>
         <w:rPr>
           <w:rFonts w:ascii="Times New Roman" w:hAnsi="Times New Roman" w:cs="Times New Roman"/>
@@ -4282,7 +4629,25 @@
         <w:rPr>
           <w:rFonts w:ascii="Times New Roman" w:hAnsi="Times New Roman" w:cs="Times New Roman"/>
         </w:rPr>
-        <w:t xml:space="preserve">Configure the system with a constant distance or fixed resistor R. Take measurements at the ADC input (e.g., PE5). </w:t>
+        <w:t>Place a large flat object</w:t>
+      </w:r>
+      <w:r>
+        <w:rPr>
+          <w:rFonts w:ascii="Times New Roman" w:hAnsi="Times New Roman" w:cs="Times New Roman"/>
+        </w:rPr>
+        <w:t xml:space="preserve"> a constant distance</w:t>
+      </w:r>
+      <w:r>
+        <w:rPr>
+          <w:rFonts w:ascii="Times New Roman" w:hAnsi="Times New Roman" w:cs="Times New Roman"/>
+        </w:rPr>
+        <w:t xml:space="preserve"> from the sensor, so the sensor voltage is between 1.65V and 3.3V</w:t>
+      </w:r>
+      <w:r>
+        <w:rPr>
+          <w:rFonts w:ascii="Times New Roman" w:hAnsi="Times New Roman" w:cs="Times New Roman"/>
+        </w:rPr>
+        <w:t xml:space="preserve">. Take measurements at the ADC input (e.g., PE5). </w:t>
       </w:r>
       <w:r>
         <w:rPr>
@@ -4337,7 +4702,7 @@
         <w:rPr>
           <w:rFonts w:ascii="Times New Roman" w:hAnsi="Times New Roman" w:cs="Times New Roman"/>
         </w:rPr>
-        <w:t xml:space="preserve"> Note: these calculations will vary with the amplitude of the input. Perform one measurement where the analog voltage is between 1.65 and 3.3V.</w:t>
+        <w:t xml:space="preserve"> Note: these calculations will vary with the amplitude of the input. </w:t>
       </w:r>
     </w:p>
     <w:p>
@@ -4345,7 +4710,7 @@
         <w:pStyle w:val="ListParagraph"/>
         <w:numPr>
           <w:ilvl w:val="0"/>
-          <w:numId w:val="4"/>
+          <w:numId w:val="15"/>
         </w:numPr>
         <w:rPr>
           <w:rFonts w:ascii="Times New Roman" w:hAnsi="Times New Roman" w:cs="Times New Roman"/>
@@ -4379,7 +4744,26 @@
         <w:rPr>
           <w:rFonts w:ascii="Times New Roman" w:hAnsi="Times New Roman" w:cs="Times New Roman"/>
         </w:rPr>
-        <w:t>at the ADC input (e.g., PE5). Using DC coupling mode m</w:t>
+        <w:t>at the ADC input (e.g., PE5). Using DC coupling mode</w:t>
+      </w:r>
+      <w:r>
+        <w:rPr>
+          <w:rFonts w:ascii="Times New Roman" w:hAnsi="Times New Roman" w:cs="Times New Roman"/>
+        </w:rPr>
+        <w:t>,</w:t>
+      </w:r>
+      <w:r>
+        <w:rPr>
+          <w:rFonts w:ascii="Times New Roman" w:hAnsi="Times New Roman" w:cs="Times New Roman"/>
+        </w:rPr>
+        <w:t xml:space="preserve"> </w:t>
+      </w:r>
+      <w:r>
+        <w:rPr>
+          <w:rFonts w:ascii="Times New Roman" w:hAnsi="Times New Roman" w:cs="Times New Roman"/>
+          <w:u w:val="single"/>
+        </w:rPr>
+        <w:t>m</w:t>
       </w:r>
       <w:r>
         <w:rPr>
@@ -4473,7 +4857,19 @@
         <w:rPr>
           <w:rFonts w:ascii="Times New Roman" w:hAnsi="Times New Roman" w:cs="Times New Roman"/>
         </w:rPr>
-        <w:t>. See Figure 2.2.</w:t>
+        <w:t>. See Figure 2.</w:t>
+      </w:r>
+      <w:r>
+        <w:rPr>
+          <w:rFonts w:ascii="Times New Roman" w:hAnsi="Times New Roman" w:cs="Times New Roman"/>
+        </w:rPr>
+        <w:t>3</w:t>
+      </w:r>
+      <w:r>
+        <w:rPr>
+          <w:rFonts w:ascii="Times New Roman" w:hAnsi="Times New Roman" w:cs="Times New Roman"/>
+        </w:rPr>
+        <w:t>.</w:t>
       </w:r>
     </w:p>
     <w:p>
@@ -4481,7 +4877,7 @@
         <w:pStyle w:val="ListParagraph"/>
         <w:numPr>
           <w:ilvl w:val="0"/>
-          <w:numId w:val="4"/>
+          <w:numId w:val="15"/>
         </w:numPr>
         <w:rPr>
           <w:rFonts w:ascii="Times New Roman" w:hAnsi="Times New Roman" w:cs="Times New Roman"/>
@@ -4578,7 +4974,19 @@
         <w:rPr>
           <w:rFonts w:ascii="Times New Roman" w:hAnsi="Times New Roman" w:cs="Times New Roman"/>
         </w:rPr>
-        <w:t>. See Figure 2.3.</w:t>
+        <w:t>. See Figure 2.</w:t>
+      </w:r>
+      <w:r>
+        <w:rPr>
+          <w:rFonts w:ascii="Times New Roman" w:hAnsi="Times New Roman" w:cs="Times New Roman"/>
+        </w:rPr>
+        <w:t>4</w:t>
+      </w:r>
+      <w:r>
+        <w:rPr>
+          <w:rFonts w:ascii="Times New Roman" w:hAnsi="Times New Roman" w:cs="Times New Roman"/>
+        </w:rPr>
+        <w:t>.</w:t>
       </w:r>
     </w:p>
     <w:p>
@@ -4586,7 +4994,7 @@
         <w:pStyle w:val="ListParagraph"/>
         <w:numPr>
           <w:ilvl w:val="0"/>
-          <w:numId w:val="4"/>
+          <w:numId w:val="15"/>
         </w:numPr>
         <w:rPr>
           <w:rFonts w:ascii="Times New Roman" w:hAnsi="Times New Roman" w:cs="Times New Roman"/>
@@ -4680,7 +5088,7 @@
         <w:pStyle w:val="ListParagraph"/>
         <w:numPr>
           <w:ilvl w:val="0"/>
-          <w:numId w:val="4"/>
+          <w:numId w:val="15"/>
         </w:numPr>
         <w:rPr>
           <w:rFonts w:ascii="Times New Roman" w:hAnsi="Times New Roman" w:cs="Times New Roman"/>
@@ -4709,7 +5117,7 @@
         <w:pStyle w:val="ListParagraph"/>
         <w:numPr>
           <w:ilvl w:val="0"/>
-          <w:numId w:val="4"/>
+          <w:numId w:val="15"/>
         </w:numPr>
         <w:rPr>
           <w:rFonts w:ascii="Times New Roman" w:hAnsi="Times New Roman" w:cs="Times New Roman"/>
@@ -4739,9 +5147,29 @@
       <w:r>
         <w:rPr>
           <w:rFonts w:ascii="Times New Roman" w:hAnsi="Times New Roman" w:cs="Times New Roman"/>
+        </w:rPr>
+        <w:t xml:space="preserve"> </w:t>
+      </w:r>
+      <w:r>
+        <w:rPr>
+          <w:rFonts w:ascii="Times New Roman" w:hAnsi="Times New Roman" w:cs="Times New Roman"/>
           <w:u w:val="single"/>
         </w:rPr>
-        <w:t xml:space="preserve"> Capture a trace like Figure 2.4 showing the effect of the critical section bug.</w:t>
+        <w:t>Capture a trace like Figure 2.</w:t>
+      </w:r>
+      <w:r>
+        <w:rPr>
+          <w:rFonts w:ascii="Times New Roman" w:hAnsi="Times New Roman" w:cs="Times New Roman"/>
+          <w:u w:val="single"/>
+        </w:rPr>
+        <w:t>5</w:t>
+      </w:r>
+      <w:r>
+        <w:rPr>
+          <w:rFonts w:ascii="Times New Roman" w:hAnsi="Times New Roman" w:cs="Times New Roman"/>
+          <w:u w:val="single"/>
+        </w:rPr>
+        <w:t xml:space="preserve"> showing the effect of the critical section bug.</w:t>
       </w:r>
       <w:r>
         <w:rPr>
@@ -4753,7 +5181,19 @@
         <w:rPr>
           <w:rFonts w:ascii="Times New Roman" w:hAnsi="Times New Roman" w:cs="Times New Roman"/>
         </w:rPr>
-        <w:t xml:space="preserve"> Figure 2.5 shows the proper behavior.</w:t>
+        <w:t xml:space="preserve"> Figure 2.</w:t>
+      </w:r>
+      <w:r>
+        <w:rPr>
+          <w:rFonts w:ascii="Times New Roman" w:hAnsi="Times New Roman" w:cs="Times New Roman"/>
+        </w:rPr>
+        <w:t>6</w:t>
+      </w:r>
+      <w:r>
+        <w:rPr>
+          <w:rFonts w:ascii="Times New Roman" w:hAnsi="Times New Roman" w:cs="Times New Roman"/>
+        </w:rPr>
+        <w:t xml:space="preserve"> shows the proper behavior.</w:t>
       </w:r>
     </w:p>
     <w:p>
@@ -4761,7 +5201,7 @@
         <w:pStyle w:val="ListParagraph"/>
         <w:numPr>
           <w:ilvl w:val="0"/>
-          <w:numId w:val="4"/>
+          <w:numId w:val="15"/>
         </w:numPr>
         <w:rPr>
           <w:rFonts w:ascii="Times New Roman" w:hAnsi="Times New Roman" w:cs="Times New Roman"/>
@@ -4788,7 +5228,7 @@
         <w:rPr>
           <w:rFonts w:ascii="Times New Roman" w:hAnsi="Times New Roman" w:cs="Times New Roman"/>
         </w:rPr>
-        <w:t xml:space="preserve">Configure the system with a constant distance or fixed resistor R. </w:t>
+        <w:t xml:space="preserve">Configure the system with a constant distance. </w:t>
       </w:r>
       <w:r>
         <w:rPr>
@@ -4816,31 +5256,45 @@
         </w:rPr>
         <w:t xml:space="preserve"> </w:t>
       </w:r>
-      <w:bookmarkStart w:id="22" w:name="_Hlk171584728"/>
+      <w:bookmarkStart w:id="22" w:name="_Hlk201561625"/>
+      <w:bookmarkStart w:id="23" w:name="_Hlk171584728"/>
       <w:r>
         <w:rPr>
           <w:rFonts w:ascii="Times New Roman" w:hAnsi="Times New Roman" w:cs="Times New Roman"/>
         </w:rPr>
         <w:t>ADC0_SAC_R</w:t>
       </w:r>
-      <w:r>
-        <w:rPr>
-          <w:rFonts w:ascii="Times New Roman" w:hAnsi="Times New Roman" w:cs="Times New Roman"/>
-        </w:rPr>
-        <w:t xml:space="preserve"> = 0</w:t>
-      </w:r>
+      <w:bookmarkEnd w:id="22"/>
       <w:r>
         <w:rPr>
           <w:rFonts w:ascii="Times New Roman" w:hAnsi="Times New Roman" w:cs="Times New Roman"/>
         </w:rPr>
         <w:t xml:space="preserve"> </w:t>
       </w:r>
-      <w:bookmarkEnd w:id="22"/>
-      <w:r>
-        <w:rPr>
-          <w:rFonts w:ascii="Times New Roman" w:hAnsi="Times New Roman" w:cs="Times New Roman"/>
-        </w:rPr>
-        <w:t>–</w:t>
+      <w:r>
+        <w:rPr>
+          <w:rFonts w:ascii="Times New Roman" w:hAnsi="Times New Roman" w:cs="Times New Roman"/>
+        </w:rPr>
+        <w:t>from</w:t>
+      </w:r>
+      <w:r>
+        <w:rPr>
+          <w:rFonts w:ascii="Times New Roman" w:hAnsi="Times New Roman" w:cs="Times New Roman"/>
+        </w:rPr>
+        <w:t xml:space="preserve"> 0</w:t>
+      </w:r>
+      <w:r>
+        <w:rPr>
+          <w:rFonts w:ascii="Times New Roman" w:hAnsi="Times New Roman" w:cs="Times New Roman"/>
+        </w:rPr>
+        <w:t xml:space="preserve"> </w:t>
+      </w:r>
+      <w:bookmarkEnd w:id="23"/>
+      <w:r>
+        <w:rPr>
+          <w:rFonts w:ascii="Times New Roman" w:hAnsi="Times New Roman" w:cs="Times New Roman"/>
+        </w:rPr>
+        <w:t>to</w:t>
       </w:r>
       <w:r>
         <w:rPr>
@@ -4906,7 +5360,7 @@
         <w:rPr>
           <w:rFonts w:ascii="Times New Roman" w:hAnsi="Times New Roman" w:cs="Times New Roman"/>
         </w:rPr>
-        <w:t>6</w:t>
+        <w:t>7</w:t>
       </w:r>
       <w:r>
         <w:rPr>
@@ -4970,7 +5424,7 @@
         <w:pStyle w:val="ListParagraph"/>
         <w:numPr>
           <w:ilvl w:val="0"/>
-          <w:numId w:val="4"/>
+          <w:numId w:val="15"/>
         </w:numPr>
         <w:rPr>
           <w:rFonts w:ascii="Times New Roman" w:hAnsi="Times New Roman" w:cs="Times New Roman"/>
@@ -4996,7 +5450,43 @@
         <w:rPr>
           <w:rFonts w:ascii="Times New Roman" w:hAnsi="Times New Roman" w:cs="Times New Roman"/>
         </w:rPr>
-        <w:t xml:space="preserve"> Use four measurands (distance or resistors) of known value. Using the averaging settings chosen in step 8, </w:t>
+        <w:t xml:space="preserve"> Use four distance</w:t>
+      </w:r>
+      <w:r>
+        <w:rPr>
+          <w:rFonts w:ascii="Times New Roman" w:hAnsi="Times New Roman" w:cs="Times New Roman"/>
+        </w:rPr>
+        <w:t>s</w:t>
+      </w:r>
+      <w:r>
+        <w:rPr>
+          <w:rFonts w:ascii="Times New Roman" w:hAnsi="Times New Roman" w:cs="Times New Roman"/>
+        </w:rPr>
+        <w:t xml:space="preserve"> of known value</w:t>
+      </w:r>
+      <w:r>
+        <w:rPr>
+          <w:rFonts w:ascii="Times New Roman" w:hAnsi="Times New Roman" w:cs="Times New Roman"/>
+        </w:rPr>
+        <w:t>s</w:t>
+      </w:r>
+      <w:r>
+        <w:rPr>
+          <w:rFonts w:ascii="Times New Roman" w:hAnsi="Times New Roman" w:cs="Times New Roman"/>
+        </w:rPr>
+        <w:t xml:space="preserve">. Using the averaging settings chosen in step </w:t>
+      </w:r>
+      <w:r>
+        <w:rPr>
+          <w:rFonts w:ascii="Times New Roman" w:hAnsi="Times New Roman" w:cs="Times New Roman"/>
+        </w:rPr>
+        <w:t>7</w:t>
+      </w:r>
+      <w:r>
+        <w:rPr>
+          <w:rFonts w:ascii="Times New Roman" w:hAnsi="Times New Roman" w:cs="Times New Roman"/>
+        </w:rPr>
+        <w:t xml:space="preserve">, </w:t>
       </w:r>
       <w:r>
         <w:rPr>
@@ -5069,8 +5559,11 @@
       </w:r>
     </w:p>
     <w:p>
-      <w:r>
-        <w:t>Option 1) Distance (mm)</w:t>
+      <w:pPr>
+        <w:ind w:firstLine="360"/>
+      </w:pPr>
+      <w:r>
+        <w:t xml:space="preserve"> Distance (mm)</w:t>
       </w:r>
       <w:r>
         <w:tab/>
@@ -5097,35 +5590,6 @@
       </w:r>
       <w:r>
         <w:br/>
-        <w:t>Option 2) Resistance (ohms)</w:t>
-      </w:r>
-      <w:r>
-        <w:tab/>
-        <w:t xml:space="preserve">R = </w:t>
-      </w:r>
-      <w:r>
-        <w:t>(Signal</w:t>
-      </w:r>
-      <w:r>
-        <w:t>*</w:t>
-      </w:r>
-      <w:r>
-        <w:t>A)</w:t>
-      </w:r>
-      <w:r>
-        <w:t>/(</w:t>
-      </w:r>
-      <w:r>
-        <w:t xml:space="preserve">B </w:t>
-      </w:r>
-      <w:r>
-        <w:t xml:space="preserve">- </w:t>
-      </w:r>
-      <w:r>
-        <w:t>Signal</w:t>
-      </w:r>
-      <w:r>
-        <w:t>)</w:t>
       </w:r>
     </w:p>
     <w:p>
@@ -5154,7 +5618,7 @@
                     </pic:cNvPicPr>
                   </pic:nvPicPr>
                   <pic:blipFill>
-                    <a:blip r:embed="rId13">
+                    <a:blip r:embed="rId19">
                       <a:extLst>
                         <a:ext uri="{28A0092B-C50C-407E-A947-70E740481C1C}">
                           <a14:useLocalDpi xmlns:a14="http://schemas.microsoft.com/office/drawing/2010/main" val="0"/>
@@ -5191,7 +5655,13 @@
         <w:pStyle w:val="FigureCaption"/>
       </w:pPr>
       <w:r>
-        <w:t>Figure 2.2. Analog voltage versus time measured with a real oscilloscope.</w:t>
+        <w:t>Figure 2.</w:t>
+      </w:r>
+      <w:r>
+        <w:t>3</w:t>
+      </w:r>
+      <w:r>
+        <w:t>. Analog voltage versus time measured with a real oscilloscope.</w:t>
       </w:r>
       <w:r>
         <w:t xml:space="preserve"> Signal =1.</w:t>
@@ -5269,7 +5739,7 @@
                     </pic:cNvPicPr>
                   </pic:nvPicPr>
                   <pic:blipFill>
-                    <a:blip r:embed="rId14">
+                    <a:blip r:embed="rId20">
                       <a:extLst>
                         <a:ext uri="{28A0092B-C50C-407E-A947-70E740481C1C}">
                           <a14:useLocalDpi xmlns:a14="http://schemas.microsoft.com/office/drawing/2010/main" val="0"/>
@@ -5306,7 +5776,13 @@
         <w:pStyle w:val="FigureCaption"/>
       </w:pPr>
       <w:r>
-        <w:t>Figure 2.3. Analog voltage versus frequency measured with a real spectrum analyzer.</w:t>
+        <w:t>Figure 2.</w:t>
+      </w:r>
+      <w:r>
+        <w:t>4</w:t>
+      </w:r>
+      <w:r>
+        <w:t>. Analog voltage versus frequency measured with a real spectrum analyzer.</w:t>
       </w:r>
       <w:r>
         <w:t xml:space="preserve"> Signal = 4dB, Noise=-60dB, SNR=64dB, 10</w:t>
@@ -5357,7 +5833,7 @@
                     </pic:cNvPicPr>
                   </pic:nvPicPr>
                   <pic:blipFill>
-                    <a:blip r:embed="rId15">
+                    <a:blip r:embed="rId21">
                       <a:extLst>
                         <a:ext uri="{28A0092B-C50C-407E-A947-70E740481C1C}">
                           <a14:useLocalDpi xmlns:a14="http://schemas.microsoft.com/office/drawing/2010/main" val="0"/>
@@ -5394,15 +5870,13 @@
         <w:pStyle w:val="FigureCaption"/>
       </w:pPr>
       <w:r>
-        <w:t xml:space="preserve">Figure 2.4. Logic analyzer </w:t>
-      </w:r>
-      <w:proofErr w:type="gramStart"/>
-      <w:r>
-        <w:t>trace</w:t>
-      </w:r>
-      <w:proofErr w:type="gramEnd"/>
-      <w:r>
-        <w:t xml:space="preserve"> showing the critical section bug. PC7 was toggled three times every 1ms, but right at time=-1ms the toggle</w:t>
+        <w:t>Figure 2.</w:t>
+      </w:r>
+      <w:r>
+        <w:t>5</w:t>
+      </w:r>
+      <w:r>
+        <w:t>. Logic analyzer trace showing the critical section bug. PC7 was toggled three times every 1ms, but right at time=-1ms the toggle</w:t>
       </w:r>
       <w:r>
         <w:t>s are missing</w:t>
@@ -5437,7 +5911,7 @@
                     </pic:cNvPicPr>
                   </pic:nvPicPr>
                   <pic:blipFill>
-                    <a:blip r:embed="rId16">
+                    <a:blip r:embed="rId22">
                       <a:extLst>
                         <a:ext uri="{28A0092B-C50C-407E-A947-70E740481C1C}">
                           <a14:useLocalDpi xmlns:a14="http://schemas.microsoft.com/office/drawing/2010/main" val="0"/>
@@ -5470,7 +5944,13 @@
       </w:r>
       <w:r>
         <w:br/>
-        <w:t xml:space="preserve">Figure 2.5. Zoomed in view. Note that the main program does not run (As evidenced by PC6 no longer toggling) while the Timer ISR is running. Also note that the time to execute the Timer ISR is about 10us (this is the time between the first and third toggle of PC7; </w:t>
+        <w:t>Figure 2.</w:t>
+      </w:r>
+      <w:r>
+        <w:t>6</w:t>
+      </w:r>
+      <w:r>
+        <w:t xml:space="preserve">. Zoomed in view. Note that the main program does not run (As evidenced by PC6 no longer toggling) while the Timer ISR is running. Also note that the time to execute the Timer ISR is about 10us (this is the time between the first and third toggle of PC7; </w:t>
       </w:r>
       <w:r>
         <w:t>8us</w:t>
@@ -5512,7 +5992,7 @@
                     </pic:cNvPicPr>
                   </pic:nvPicPr>
                   <pic:blipFill>
-                    <a:blip r:embed="rId17">
+                    <a:blip r:embed="rId23">
                       <a:extLst>
                         <a:ext uri="{28A0092B-C50C-407E-A947-70E740481C1C}">
                           <a14:useLocalDpi xmlns:a14="http://schemas.microsoft.com/office/drawing/2010/main" val="0"/>
@@ -5549,7 +6029,7 @@
         <w:t>Figure 2.</w:t>
       </w:r>
       <w:r>
-        <w:t>6</w:t>
+        <w:t>7</w:t>
       </w:r>
       <w:r>
         <w:t xml:space="preserve">. </w:t>
@@ -5597,14 +6077,14 @@
       <w:pPr>
         <w:pStyle w:val="Heading1"/>
       </w:pPr>
-      <w:bookmarkStart w:id="23" w:name="_Toc977208272"/>
-      <w:bookmarkStart w:id="24" w:name="_Toc173484563"/>
+      <w:bookmarkStart w:id="24" w:name="_Toc977208272"/>
+      <w:bookmarkStart w:id="25" w:name="_Toc173484563"/>
       <w:r>
         <w:lastRenderedPageBreak/>
         <w:t>Lab Checkout</w:t>
       </w:r>
-      <w:bookmarkEnd w:id="23"/>
       <w:bookmarkEnd w:id="24"/>
+      <w:bookmarkEnd w:id="25"/>
     </w:p>
     <w:p>
       <w:pPr>
@@ -5710,13 +6190,13 @@
       <w:pPr>
         <w:pStyle w:val="Heading1"/>
       </w:pPr>
-      <w:bookmarkStart w:id="25" w:name="_Toc780818015"/>
-      <w:bookmarkStart w:id="26" w:name="_Toc173484564"/>
+      <w:bookmarkStart w:id="26" w:name="_Toc780818015"/>
+      <w:bookmarkStart w:id="27" w:name="_Toc173484564"/>
       <w:r>
         <w:t>Lab Report</w:t>
       </w:r>
-      <w:bookmarkEnd w:id="25"/>
       <w:bookmarkEnd w:id="26"/>
+      <w:bookmarkEnd w:id="27"/>
     </w:p>
     <w:p>
       <w:pPr>
@@ -5769,8 +6249,8 @@
       </w:pPr>
     </w:p>
     <w:sectPr>
-      <w:headerReference w:type="default" r:id="rId18"/>
-      <w:footerReference w:type="default" r:id="rId19"/>
+      <w:headerReference w:type="default" r:id="rId24"/>
+      <w:footerReference w:type="default" r:id="rId25"/>
       <w:pgSz w:w="12240" w:h="15840"/>
       <w:pgMar w:top="1440" w:right="1440" w:bottom="1440" w:left="1440" w:header="720" w:footer="720" w:gutter="0"/>
       <w:cols w:space="720"/>
@@ -5782,7 +6262,7 @@
 </file>
 
 <file path=word/endnotes.xml><?xml version="1.0" encoding="utf-8"?>
-<w:endnotes xmlns:wpc="http://schemas.microsoft.com/office/word/2010/wordprocessingCanvas" xmlns:cx="http://schemas.microsoft.com/office/drawing/2014/chartex" xmlns:cx1="http://schemas.microsoft.com/office/drawing/2015/9/8/chartex" xmlns:cx2="http://schemas.microsoft.com/office/drawing/2015/10/21/chartex" xmlns:cx3="http://schemas.microsoft.com/office/drawing/2016/5/9/chartex" xmlns:cx4="http://schemas.microsoft.com/office/drawing/2016/5/10/chartex" xmlns:cx5="http://schemas.microsoft.com/office/drawing/2016/5/11/chartex" xmlns:cx6="http://schemas.microsoft.com/office/drawing/2016/5/12/chartex" xmlns:cx7="http://schemas.microsoft.com/office/drawing/2016/5/13/chartex" xmlns:cx8="http://schemas.microsoft.com/office/drawing/2016/5/14/chartex" xmlns:mc="http://schemas.openxmlformats.org/markup-compatibility/2006" xmlns:aink="http://schemas.microsoft.com/office/drawing/2016/ink" xmlns:am3d="http://schemas.microsoft.com/office/drawing/2017/model3d" xmlns:o="urn:schemas-microsoft-com:office:office" xmlns:oel="http://schemas.microsoft.com/office/2019/extlst" xmlns:r="http://schemas.openxmlformats.org/officeDocument/2006/relationships" xmlns:m="http://schemas.openxmlformats.org/officeDocument/2006/math" xmlns:v="urn:schemas-microsoft-com:vml" xmlns:wp14="http://schemas.microsoft.com/office/word/2010/wordprocessingDrawing" xmlns:wp="http://schemas.openxmlformats.org/drawingml/2006/wordprocessingDrawing" xmlns:w10="urn:schemas-microsoft-com:office:word" xmlns:w="http://schemas.openxmlformats.org/wordprocessingml/2006/main" xmlns:w14="http://schemas.microsoft.com/office/word/2010/wordml" xmlns:w15="http://schemas.microsoft.com/office/word/2012/wordml" xmlns:w16cex="http://schemas.microsoft.com/office/word/2018/wordml/cex" xmlns:w16cid="http://schemas.microsoft.com/office/word/2016/wordml/cid" xmlns:w16="http://schemas.microsoft.com/office/word/2018/wordml" xmlns:w16du="http://schemas.microsoft.com/office/word/2023/wordml/word16du" xmlns:w16sdtdh="http://schemas.microsoft.com/office/word/2020/wordml/sdtdatahash" xmlns:w16se="http://schemas.microsoft.com/office/word/2015/wordml/symex" xmlns:wpg="http://schemas.microsoft.com/office/word/2010/wordprocessingGroup" xmlns:wpi="http://schemas.microsoft.com/office/word/2010/wordprocessingInk" xmlns:wne="http://schemas.microsoft.com/office/word/2006/wordml" xmlns:wps="http://schemas.microsoft.com/office/word/2010/wordprocessingShape" mc:Ignorable="w14 w15 w16se w16cid w16 w16cex w16sdtdh w16du wp14">
+<w:endnotes xmlns:wpc="http://schemas.microsoft.com/office/word/2010/wordprocessingCanvas" xmlns:cx="http://schemas.microsoft.com/office/drawing/2014/chartex" xmlns:cx1="http://schemas.microsoft.com/office/drawing/2015/9/8/chartex" xmlns:cx2="http://schemas.microsoft.com/office/drawing/2015/10/21/chartex" xmlns:cx3="http://schemas.microsoft.com/office/drawing/2016/5/9/chartex" xmlns:cx4="http://schemas.microsoft.com/office/drawing/2016/5/10/chartex" xmlns:cx5="http://schemas.microsoft.com/office/drawing/2016/5/11/chartex" xmlns:cx6="http://schemas.microsoft.com/office/drawing/2016/5/12/chartex" xmlns:cx7="http://schemas.microsoft.com/office/drawing/2016/5/13/chartex" xmlns:cx8="http://schemas.microsoft.com/office/drawing/2016/5/14/chartex" xmlns:mc="http://schemas.openxmlformats.org/markup-compatibility/2006" xmlns:aink="http://schemas.microsoft.com/office/drawing/2016/ink" xmlns:am3d="http://schemas.microsoft.com/office/drawing/2017/model3d" xmlns:o="urn:schemas-microsoft-com:office:office" xmlns:oel="http://schemas.microsoft.com/office/2019/extlst" xmlns:r="http://schemas.openxmlformats.org/officeDocument/2006/relationships" xmlns:m="http://schemas.openxmlformats.org/officeDocument/2006/math" xmlns:v="urn:schemas-microsoft-com:vml" xmlns:wp14="http://schemas.microsoft.com/office/word/2010/wordprocessingDrawing" xmlns:wp="http://schemas.openxmlformats.org/drawingml/2006/wordprocessingDrawing" xmlns:w10="urn:schemas-microsoft-com:office:word" xmlns:w="http://schemas.openxmlformats.org/wordprocessingml/2006/main" xmlns:w14="http://schemas.microsoft.com/office/word/2010/wordml" xmlns:w15="http://schemas.microsoft.com/office/word/2012/wordml" xmlns:w16cex="http://schemas.microsoft.com/office/word/2018/wordml/cex" xmlns:w16cid="http://schemas.microsoft.com/office/word/2016/wordml/cid" xmlns:w16="http://schemas.microsoft.com/office/word/2018/wordml" xmlns:w16du="http://schemas.microsoft.com/office/word/2023/wordml/word16du" xmlns:w16sdtdh="http://schemas.microsoft.com/office/word/2020/wordml/sdtdatahash" xmlns:w16sdtfl="http://schemas.microsoft.com/office/word/2024/wordml/sdtformatlock" xmlns:w16se="http://schemas.microsoft.com/office/word/2015/wordml/symex" xmlns:wpg="http://schemas.microsoft.com/office/word/2010/wordprocessingGroup" xmlns:wpi="http://schemas.microsoft.com/office/word/2010/wordprocessingInk" xmlns:wne="http://schemas.microsoft.com/office/word/2006/wordml" xmlns:wps="http://schemas.microsoft.com/office/word/2010/wordprocessingShape" mc:Ignorable="w14 w15 w16se w16cid w16 w16cex w16sdtdh w16sdtfl w16du wp14">
   <w:endnote w:type="separator" w:id="-1">
     <w:p>
       <w:pPr>
@@ -5807,7 +6287,7 @@
 </file>
 
 <file path=word/footer1.xml><?xml version="1.0" encoding="utf-8"?>
-<w:ftr xmlns:wpc="http://schemas.microsoft.com/office/word/2010/wordprocessingCanvas" xmlns:cx="http://schemas.microsoft.com/office/drawing/2014/chartex" xmlns:cx1="http://schemas.microsoft.com/office/drawing/2015/9/8/chartex" xmlns:cx2="http://schemas.microsoft.com/office/drawing/2015/10/21/chartex" xmlns:cx3="http://schemas.microsoft.com/office/drawing/2016/5/9/chartex" xmlns:cx4="http://schemas.microsoft.com/office/drawing/2016/5/10/chartex" xmlns:cx5="http://schemas.microsoft.com/office/drawing/2016/5/11/chartex" xmlns:cx6="http://schemas.microsoft.com/office/drawing/2016/5/12/chartex" xmlns:cx7="http://schemas.microsoft.com/office/drawing/2016/5/13/chartex" xmlns:cx8="http://schemas.microsoft.com/office/drawing/2016/5/14/chartex" xmlns:mc="http://schemas.openxmlformats.org/markup-compatibility/2006" xmlns:aink="http://schemas.microsoft.com/office/drawing/2016/ink" xmlns:am3d="http://schemas.microsoft.com/office/drawing/2017/model3d" xmlns:o="urn:schemas-microsoft-com:office:office" xmlns:oel="http://schemas.microsoft.com/office/2019/extlst" xmlns:r="http://schemas.openxmlformats.org/officeDocument/2006/relationships" xmlns:m="http://schemas.openxmlformats.org/officeDocument/2006/math" xmlns:v="urn:schemas-microsoft-com:vml" xmlns:wp14="http://schemas.microsoft.com/office/word/2010/wordprocessingDrawing" xmlns:wp="http://schemas.openxmlformats.org/drawingml/2006/wordprocessingDrawing" xmlns:w10="urn:schemas-microsoft-com:office:word" xmlns:w="http://schemas.openxmlformats.org/wordprocessingml/2006/main" xmlns:w14="http://schemas.microsoft.com/office/word/2010/wordml" xmlns:w15="http://schemas.microsoft.com/office/word/2012/wordml" xmlns:w16cex="http://schemas.microsoft.com/office/word/2018/wordml/cex" xmlns:w16cid="http://schemas.microsoft.com/office/word/2016/wordml/cid" xmlns:w16="http://schemas.microsoft.com/office/word/2018/wordml" xmlns:w16du="http://schemas.microsoft.com/office/word/2023/wordml/word16du" xmlns:w16sdtdh="http://schemas.microsoft.com/office/word/2020/wordml/sdtdatahash" xmlns:w16se="http://schemas.microsoft.com/office/word/2015/wordml/symex" xmlns:wpg="http://schemas.microsoft.com/office/word/2010/wordprocessingGroup" xmlns:wpi="http://schemas.microsoft.com/office/word/2010/wordprocessingInk" xmlns:wne="http://schemas.microsoft.com/office/word/2006/wordml" xmlns:wps="http://schemas.microsoft.com/office/word/2010/wordprocessingShape" mc:Ignorable="w14 w15 w16se w16cid w16 w16cex w16sdtdh w16du wp14">
+<w:ftr xmlns:wpc="http://schemas.microsoft.com/office/word/2010/wordprocessingCanvas" xmlns:cx="http://schemas.microsoft.com/office/drawing/2014/chartex" xmlns:cx1="http://schemas.microsoft.com/office/drawing/2015/9/8/chartex" xmlns:cx2="http://schemas.microsoft.com/office/drawing/2015/10/21/chartex" xmlns:cx3="http://schemas.microsoft.com/office/drawing/2016/5/9/chartex" xmlns:cx4="http://schemas.microsoft.com/office/drawing/2016/5/10/chartex" xmlns:cx5="http://schemas.microsoft.com/office/drawing/2016/5/11/chartex" xmlns:cx6="http://schemas.microsoft.com/office/drawing/2016/5/12/chartex" xmlns:cx7="http://schemas.microsoft.com/office/drawing/2016/5/13/chartex" xmlns:cx8="http://schemas.microsoft.com/office/drawing/2016/5/14/chartex" xmlns:mc="http://schemas.openxmlformats.org/markup-compatibility/2006" xmlns:aink="http://schemas.microsoft.com/office/drawing/2016/ink" xmlns:am3d="http://schemas.microsoft.com/office/drawing/2017/model3d" xmlns:o="urn:schemas-microsoft-com:office:office" xmlns:oel="http://schemas.microsoft.com/office/2019/extlst" xmlns:r="http://schemas.openxmlformats.org/officeDocument/2006/relationships" xmlns:m="http://schemas.openxmlformats.org/officeDocument/2006/math" xmlns:v="urn:schemas-microsoft-com:vml" xmlns:wp14="http://schemas.microsoft.com/office/word/2010/wordprocessingDrawing" xmlns:wp="http://schemas.openxmlformats.org/drawingml/2006/wordprocessingDrawing" xmlns:w10="urn:schemas-microsoft-com:office:word" xmlns:w="http://schemas.openxmlformats.org/wordprocessingml/2006/main" xmlns:w14="http://schemas.microsoft.com/office/word/2010/wordml" xmlns:w15="http://schemas.microsoft.com/office/word/2012/wordml" xmlns:w16cex="http://schemas.microsoft.com/office/word/2018/wordml/cex" xmlns:w16cid="http://schemas.microsoft.com/office/word/2016/wordml/cid" xmlns:w16="http://schemas.microsoft.com/office/word/2018/wordml" xmlns:w16du="http://schemas.microsoft.com/office/word/2023/wordml/word16du" xmlns:w16sdtdh="http://schemas.microsoft.com/office/word/2020/wordml/sdtdatahash" xmlns:w16sdtfl="http://schemas.microsoft.com/office/word/2024/wordml/sdtformatlock" xmlns:w16se="http://schemas.microsoft.com/office/word/2015/wordml/symex" xmlns:wpg="http://schemas.microsoft.com/office/word/2010/wordprocessingGroup" xmlns:wpi="http://schemas.microsoft.com/office/word/2010/wordprocessingInk" xmlns:wne="http://schemas.microsoft.com/office/word/2006/wordml" xmlns:wps="http://schemas.microsoft.com/office/word/2010/wordprocessingShape" mc:Ignorable="w14 w15 w16se w16cid w16 w16cex w16sdtdh w16sdtfl w16du wp14">
   <w:tbl>
     <w:tblPr>
       <w:tblW w:w="9360" w:type="dxa"/>
@@ -5886,7 +6366,7 @@
 </file>
 
 <file path=word/footnotes.xml><?xml version="1.0" encoding="utf-8"?>
-<w:footnotes xmlns:wpc="http://schemas.microsoft.com/office/word/2010/wordprocessingCanvas" xmlns:cx="http://schemas.microsoft.com/office/drawing/2014/chartex" xmlns:cx1="http://schemas.microsoft.com/office/drawing/2015/9/8/chartex" xmlns:cx2="http://schemas.microsoft.com/office/drawing/2015/10/21/chartex" xmlns:cx3="http://schemas.microsoft.com/office/drawing/2016/5/9/chartex" xmlns:cx4="http://schemas.microsoft.com/office/drawing/2016/5/10/chartex" xmlns:cx5="http://schemas.microsoft.com/office/drawing/2016/5/11/chartex" xmlns:cx6="http://schemas.microsoft.com/office/drawing/2016/5/12/chartex" xmlns:cx7="http://schemas.microsoft.com/office/drawing/2016/5/13/chartex" xmlns:cx8="http://schemas.microsoft.com/office/drawing/2016/5/14/chartex" xmlns:mc="http://schemas.openxmlformats.org/markup-compatibility/2006" xmlns:aink="http://schemas.microsoft.com/office/drawing/2016/ink" xmlns:am3d="http://schemas.microsoft.com/office/drawing/2017/model3d" xmlns:o="urn:schemas-microsoft-com:office:office" xmlns:oel="http://schemas.microsoft.com/office/2019/extlst" xmlns:r="http://schemas.openxmlformats.org/officeDocument/2006/relationships" xmlns:m="http://schemas.openxmlformats.org/officeDocument/2006/math" xmlns:v="urn:schemas-microsoft-com:vml" xmlns:wp14="http://schemas.microsoft.com/office/word/2010/wordprocessingDrawing" xmlns:wp="http://schemas.openxmlformats.org/drawingml/2006/wordprocessingDrawing" xmlns:w10="urn:schemas-microsoft-com:office:word" xmlns:w="http://schemas.openxmlformats.org/wordprocessingml/2006/main" xmlns:w14="http://schemas.microsoft.com/office/word/2010/wordml" xmlns:w15="http://schemas.microsoft.com/office/word/2012/wordml" xmlns:w16cex="http://schemas.microsoft.com/office/word/2018/wordml/cex" xmlns:w16cid="http://schemas.microsoft.com/office/word/2016/wordml/cid" xmlns:w16="http://schemas.microsoft.com/office/word/2018/wordml" xmlns:w16du="http://schemas.microsoft.com/office/word/2023/wordml/word16du" xmlns:w16sdtdh="http://schemas.microsoft.com/office/word/2020/wordml/sdtdatahash" xmlns:w16se="http://schemas.microsoft.com/office/word/2015/wordml/symex" xmlns:wpg="http://schemas.microsoft.com/office/word/2010/wordprocessingGroup" xmlns:wpi="http://schemas.microsoft.com/office/word/2010/wordprocessingInk" xmlns:wne="http://schemas.microsoft.com/office/word/2006/wordml" xmlns:wps="http://schemas.microsoft.com/office/word/2010/wordprocessingShape" mc:Ignorable="w14 w15 w16se w16cid w16 w16cex w16sdtdh w16du wp14">
+<w:footnotes xmlns:wpc="http://schemas.microsoft.com/office/word/2010/wordprocessingCanvas" xmlns:cx="http://schemas.microsoft.com/office/drawing/2014/chartex" xmlns:cx1="http://schemas.microsoft.com/office/drawing/2015/9/8/chartex" xmlns:cx2="http://schemas.microsoft.com/office/drawing/2015/10/21/chartex" xmlns:cx3="http://schemas.microsoft.com/office/drawing/2016/5/9/chartex" xmlns:cx4="http://schemas.microsoft.com/office/drawing/2016/5/10/chartex" xmlns:cx5="http://schemas.microsoft.com/office/drawing/2016/5/11/chartex" xmlns:cx6="http://schemas.microsoft.com/office/drawing/2016/5/12/chartex" xmlns:cx7="http://schemas.microsoft.com/office/drawing/2016/5/13/chartex" xmlns:cx8="http://schemas.microsoft.com/office/drawing/2016/5/14/chartex" xmlns:mc="http://schemas.openxmlformats.org/markup-compatibility/2006" xmlns:aink="http://schemas.microsoft.com/office/drawing/2016/ink" xmlns:am3d="http://schemas.microsoft.com/office/drawing/2017/model3d" xmlns:o="urn:schemas-microsoft-com:office:office" xmlns:oel="http://schemas.microsoft.com/office/2019/extlst" xmlns:r="http://schemas.openxmlformats.org/officeDocument/2006/relationships" xmlns:m="http://schemas.openxmlformats.org/officeDocument/2006/math" xmlns:v="urn:schemas-microsoft-com:vml" xmlns:wp14="http://schemas.microsoft.com/office/word/2010/wordprocessingDrawing" xmlns:wp="http://schemas.openxmlformats.org/drawingml/2006/wordprocessingDrawing" xmlns:w10="urn:schemas-microsoft-com:office:word" xmlns:w="http://schemas.openxmlformats.org/wordprocessingml/2006/main" xmlns:w14="http://schemas.microsoft.com/office/word/2010/wordml" xmlns:w15="http://schemas.microsoft.com/office/word/2012/wordml" xmlns:w16cex="http://schemas.microsoft.com/office/word/2018/wordml/cex" xmlns:w16cid="http://schemas.microsoft.com/office/word/2016/wordml/cid" xmlns:w16="http://schemas.microsoft.com/office/word/2018/wordml" xmlns:w16du="http://schemas.microsoft.com/office/word/2023/wordml/word16du" xmlns:w16sdtdh="http://schemas.microsoft.com/office/word/2020/wordml/sdtdatahash" xmlns:w16sdtfl="http://schemas.microsoft.com/office/word/2024/wordml/sdtformatlock" xmlns:w16se="http://schemas.microsoft.com/office/word/2015/wordml/symex" xmlns:wpg="http://schemas.microsoft.com/office/word/2010/wordprocessingGroup" xmlns:wpi="http://schemas.microsoft.com/office/word/2010/wordprocessingInk" xmlns:wne="http://schemas.microsoft.com/office/word/2006/wordml" xmlns:wps="http://schemas.microsoft.com/office/word/2010/wordprocessingShape" mc:Ignorable="w14 w15 w16se w16cid w16 w16cex w16sdtdh w16sdtfl w16du wp14">
   <w:footnote w:type="separator" w:id="-1">
     <w:p>
       <w:pPr>
@@ -5911,7 +6391,7 @@
 </file>
 
 <file path=word/header1.xml><?xml version="1.0" encoding="utf-8"?>
-<w:hdr xmlns:wpc="http://schemas.microsoft.com/office/word/2010/wordprocessingCanvas" xmlns:cx="http://schemas.microsoft.com/office/drawing/2014/chartex" xmlns:cx1="http://schemas.microsoft.com/office/drawing/2015/9/8/chartex" xmlns:cx2="http://schemas.microsoft.com/office/drawing/2015/10/21/chartex" xmlns:cx3="http://schemas.microsoft.com/office/drawing/2016/5/9/chartex" xmlns:cx4="http://schemas.microsoft.com/office/drawing/2016/5/10/chartex" xmlns:cx5="http://schemas.microsoft.com/office/drawing/2016/5/11/chartex" xmlns:cx6="http://schemas.microsoft.com/office/drawing/2016/5/12/chartex" xmlns:cx7="http://schemas.microsoft.com/office/drawing/2016/5/13/chartex" xmlns:cx8="http://schemas.microsoft.com/office/drawing/2016/5/14/chartex" xmlns:mc="http://schemas.openxmlformats.org/markup-compatibility/2006" xmlns:aink="http://schemas.microsoft.com/office/drawing/2016/ink" xmlns:am3d="http://schemas.microsoft.com/office/drawing/2017/model3d" xmlns:o="urn:schemas-microsoft-com:office:office" xmlns:oel="http://schemas.microsoft.com/office/2019/extlst" xmlns:r="http://schemas.openxmlformats.org/officeDocument/2006/relationships" xmlns:m="http://schemas.openxmlformats.org/officeDocument/2006/math" xmlns:v="urn:schemas-microsoft-com:vml" xmlns:wp14="http://schemas.microsoft.com/office/word/2010/wordprocessingDrawing" xmlns:wp="http://schemas.openxmlformats.org/drawingml/2006/wordprocessingDrawing" xmlns:w10="urn:schemas-microsoft-com:office:word" xmlns:w="http://schemas.openxmlformats.org/wordprocessingml/2006/main" xmlns:w14="http://schemas.microsoft.com/office/word/2010/wordml" xmlns:w15="http://schemas.microsoft.com/office/word/2012/wordml" xmlns:w16cex="http://schemas.microsoft.com/office/word/2018/wordml/cex" xmlns:w16cid="http://schemas.microsoft.com/office/word/2016/wordml/cid" xmlns:w16="http://schemas.microsoft.com/office/word/2018/wordml" xmlns:w16du="http://schemas.microsoft.com/office/word/2023/wordml/word16du" xmlns:w16sdtdh="http://schemas.microsoft.com/office/word/2020/wordml/sdtdatahash" xmlns:w16se="http://schemas.microsoft.com/office/word/2015/wordml/symex" xmlns:wpg="http://schemas.microsoft.com/office/word/2010/wordprocessingGroup" xmlns:wpi="http://schemas.microsoft.com/office/word/2010/wordprocessingInk" xmlns:wne="http://schemas.microsoft.com/office/word/2006/wordml" xmlns:wps="http://schemas.microsoft.com/office/word/2010/wordprocessingShape" mc:Ignorable="w14 w15 w16se w16cid w16 w16cex w16sdtdh w16du wp14">
+<w:hdr xmlns:wpc="http://schemas.microsoft.com/office/word/2010/wordprocessingCanvas" xmlns:cx="http://schemas.microsoft.com/office/drawing/2014/chartex" xmlns:cx1="http://schemas.microsoft.com/office/drawing/2015/9/8/chartex" xmlns:cx2="http://schemas.microsoft.com/office/drawing/2015/10/21/chartex" xmlns:cx3="http://schemas.microsoft.com/office/drawing/2016/5/9/chartex" xmlns:cx4="http://schemas.microsoft.com/office/drawing/2016/5/10/chartex" xmlns:cx5="http://schemas.microsoft.com/office/drawing/2016/5/11/chartex" xmlns:cx6="http://schemas.microsoft.com/office/drawing/2016/5/12/chartex" xmlns:cx7="http://schemas.microsoft.com/office/drawing/2016/5/13/chartex" xmlns:cx8="http://schemas.microsoft.com/office/drawing/2016/5/14/chartex" xmlns:mc="http://schemas.openxmlformats.org/markup-compatibility/2006" xmlns:aink="http://schemas.microsoft.com/office/drawing/2016/ink" xmlns:am3d="http://schemas.microsoft.com/office/drawing/2017/model3d" xmlns:o="urn:schemas-microsoft-com:office:office" xmlns:oel="http://schemas.microsoft.com/office/2019/extlst" xmlns:r="http://schemas.openxmlformats.org/officeDocument/2006/relationships" xmlns:m="http://schemas.openxmlformats.org/officeDocument/2006/math" xmlns:v="urn:schemas-microsoft-com:vml" xmlns:wp14="http://schemas.microsoft.com/office/word/2010/wordprocessingDrawing" xmlns:wp="http://schemas.openxmlformats.org/drawingml/2006/wordprocessingDrawing" xmlns:w10="urn:schemas-microsoft-com:office:word" xmlns:w="http://schemas.openxmlformats.org/wordprocessingml/2006/main" xmlns:w14="http://schemas.microsoft.com/office/word/2010/wordml" xmlns:w15="http://schemas.microsoft.com/office/word/2012/wordml" xmlns:w16cex="http://schemas.microsoft.com/office/word/2018/wordml/cex" xmlns:w16cid="http://schemas.microsoft.com/office/word/2016/wordml/cid" xmlns:w16="http://schemas.microsoft.com/office/word/2018/wordml" xmlns:w16du="http://schemas.microsoft.com/office/word/2023/wordml/word16du" xmlns:w16sdtdh="http://schemas.microsoft.com/office/word/2020/wordml/sdtdatahash" xmlns:w16sdtfl="http://schemas.microsoft.com/office/word/2024/wordml/sdtformatlock" xmlns:w16se="http://schemas.microsoft.com/office/word/2015/wordml/symex" xmlns:wpg="http://schemas.microsoft.com/office/word/2010/wordprocessingGroup" xmlns:wpi="http://schemas.microsoft.com/office/word/2010/wordprocessingInk" xmlns:wne="http://schemas.microsoft.com/office/word/2006/wordml" xmlns:wps="http://schemas.microsoft.com/office/word/2010/wordprocessingShape" mc:Ignorable="w14 w15 w16se w16cid w16 w16cex w16sdtdh w16sdtfl w16du wp14">
   <w:tbl>
     <w:tblPr>
       <w:tblW w:w="9360" w:type="dxa"/>
@@ -5945,7 +6425,15 @@
               <w:b/>
               <w:bCs/>
             </w:rPr>
-            <w:t>Lab 2    Fall</w:t>
+            <w:t xml:space="preserve">Lab 2    </w:t>
+          </w:r>
+          <w:r>
+            <w:rPr>
+              <w:rFonts w:ascii="Times New Roman" w:hAnsi="Times New Roman" w:cs="Times New Roman"/>
+              <w:b/>
+              <w:bCs/>
+            </w:rPr>
+            <w:t>Fall</w:t>
           </w:r>
           <w:r>
             <w:rPr>
@@ -5969,7 +6457,15 @@
               <w:b/>
               <w:bCs/>
             </w:rPr>
-            <w:t>024</w:t>
+            <w:t>02</w:t>
+          </w:r>
+          <w:r>
+            <w:rPr>
+              <w:rFonts w:ascii="Times New Roman" w:hAnsi="Times New Roman" w:cs="Times New Roman"/>
+              <w:b/>
+              <w:bCs/>
+            </w:rPr>
+            <w:t>5</w:t>
           </w:r>
         </w:p>
       </w:tc>
@@ -6019,7 +6515,7 @@
 </file>
 
 <file path=word/numbering.xml><?xml version="1.0" encoding="utf-8"?>
-<w:numbering xmlns:wpc="http://schemas.microsoft.com/office/word/2010/wordprocessingCanvas" xmlns:cx="http://schemas.microsoft.com/office/drawing/2014/chartex" xmlns:cx1="http://schemas.microsoft.com/office/drawing/2015/9/8/chartex" xmlns:cx2="http://schemas.microsoft.com/office/drawing/2015/10/21/chartex" xmlns:cx3="http://schemas.microsoft.com/office/drawing/2016/5/9/chartex" xmlns:cx4="http://schemas.microsoft.com/office/drawing/2016/5/10/chartex" xmlns:cx5="http://schemas.microsoft.com/office/drawing/2016/5/11/chartex" xmlns:cx6="http://schemas.microsoft.com/office/drawing/2016/5/12/chartex" xmlns:cx7="http://schemas.microsoft.com/office/drawing/2016/5/13/chartex" xmlns:cx8="http://schemas.microsoft.com/office/drawing/2016/5/14/chartex" xmlns:mc="http://schemas.openxmlformats.org/markup-compatibility/2006" xmlns:aink="http://schemas.microsoft.com/office/drawing/2016/ink" xmlns:am3d="http://schemas.microsoft.com/office/drawing/2017/model3d" xmlns:o="urn:schemas-microsoft-com:office:office" xmlns:oel="http://schemas.microsoft.com/office/2019/extlst" xmlns:r="http://schemas.openxmlformats.org/officeDocument/2006/relationships" xmlns:m="http://schemas.openxmlformats.org/officeDocument/2006/math" xmlns:v="urn:schemas-microsoft-com:vml" xmlns:wp14="http://schemas.microsoft.com/office/word/2010/wordprocessingDrawing" xmlns:wp="http://schemas.openxmlformats.org/drawingml/2006/wordprocessingDrawing" xmlns:w10="urn:schemas-microsoft-com:office:word" xmlns:w="http://schemas.openxmlformats.org/wordprocessingml/2006/main" xmlns:w14="http://schemas.microsoft.com/office/word/2010/wordml" xmlns:w15="http://schemas.microsoft.com/office/word/2012/wordml" xmlns:w16cex="http://schemas.microsoft.com/office/word/2018/wordml/cex" xmlns:w16cid="http://schemas.microsoft.com/office/word/2016/wordml/cid" xmlns:w16="http://schemas.microsoft.com/office/word/2018/wordml" xmlns:w16du="http://schemas.microsoft.com/office/word/2023/wordml/word16du" xmlns:w16sdtdh="http://schemas.microsoft.com/office/word/2020/wordml/sdtdatahash" xmlns:w16se="http://schemas.microsoft.com/office/word/2015/wordml/symex" xmlns:wpg="http://schemas.microsoft.com/office/word/2010/wordprocessingGroup" xmlns:wpi="http://schemas.microsoft.com/office/word/2010/wordprocessingInk" xmlns:wne="http://schemas.microsoft.com/office/word/2006/wordml" xmlns:wps="http://schemas.microsoft.com/office/word/2010/wordprocessingShape" mc:Ignorable="w14 w15 w16se w16cid w16 w16cex w16sdtdh w16du wp14">
+<w:numbering xmlns:wpc="http://schemas.microsoft.com/office/word/2010/wordprocessingCanvas" xmlns:cx="http://schemas.microsoft.com/office/drawing/2014/chartex" xmlns:cx1="http://schemas.microsoft.com/office/drawing/2015/9/8/chartex" xmlns:cx2="http://schemas.microsoft.com/office/drawing/2015/10/21/chartex" xmlns:cx3="http://schemas.microsoft.com/office/drawing/2016/5/9/chartex" xmlns:cx4="http://schemas.microsoft.com/office/drawing/2016/5/10/chartex" xmlns:cx5="http://schemas.microsoft.com/office/drawing/2016/5/11/chartex" xmlns:cx6="http://schemas.microsoft.com/office/drawing/2016/5/12/chartex" xmlns:cx7="http://schemas.microsoft.com/office/drawing/2016/5/13/chartex" xmlns:cx8="http://schemas.microsoft.com/office/drawing/2016/5/14/chartex" xmlns:mc="http://schemas.openxmlformats.org/markup-compatibility/2006" xmlns:aink="http://schemas.microsoft.com/office/drawing/2016/ink" xmlns:am3d="http://schemas.microsoft.com/office/drawing/2017/model3d" xmlns:o="urn:schemas-microsoft-com:office:office" xmlns:oel="http://schemas.microsoft.com/office/2019/extlst" xmlns:r="http://schemas.openxmlformats.org/officeDocument/2006/relationships" xmlns:m="http://schemas.openxmlformats.org/officeDocument/2006/math" xmlns:v="urn:schemas-microsoft-com:vml" xmlns:wp14="http://schemas.microsoft.com/office/word/2010/wordprocessingDrawing" xmlns:wp="http://schemas.openxmlformats.org/drawingml/2006/wordprocessingDrawing" xmlns:w10="urn:schemas-microsoft-com:office:word" xmlns:w="http://schemas.openxmlformats.org/wordprocessingml/2006/main" xmlns:w14="http://schemas.microsoft.com/office/word/2010/wordml" xmlns:w15="http://schemas.microsoft.com/office/word/2012/wordml" xmlns:w16cex="http://schemas.microsoft.com/office/word/2018/wordml/cex" xmlns:w16cid="http://schemas.microsoft.com/office/word/2016/wordml/cid" xmlns:w16="http://schemas.microsoft.com/office/word/2018/wordml" xmlns:w16du="http://schemas.microsoft.com/office/word/2023/wordml/word16du" xmlns:w16sdtdh="http://schemas.microsoft.com/office/word/2020/wordml/sdtdatahash" xmlns:w16sdtfl="http://schemas.microsoft.com/office/word/2024/wordml/sdtformatlock" xmlns:w16se="http://schemas.microsoft.com/office/word/2015/wordml/symex" xmlns:wpg="http://schemas.microsoft.com/office/word/2010/wordprocessingGroup" xmlns:wpi="http://schemas.microsoft.com/office/word/2010/wordprocessingInk" xmlns:wne="http://schemas.microsoft.com/office/word/2006/wordml" xmlns:wps="http://schemas.microsoft.com/office/word/2010/wordprocessingShape" mc:Ignorable="w14 w15 w16se w16cid w16 w16cex w16sdtdh w16sdtfl w16du wp14">
   <w:abstractNum w:abstractNumId="0" w15:restartNumberingAfterBreak="0">
     <w:nsid w:val="1FB6494C"/>
     <w:multiLevelType w:val="multilevel"/>
@@ -6482,6 +6978,119 @@
     </w:lvl>
   </w:abstractNum>
   <w:abstractNum w:abstractNumId="4" w15:restartNumberingAfterBreak="0">
+    <w:nsid w:val="38F42440"/>
+    <w:multiLevelType w:val="multilevel"/>
+    <w:tmpl w:val="9B1A9DD6"/>
+    <w:lvl w:ilvl="0">
+      <w:start w:val="1"/>
+      <w:numFmt w:val="decimal"/>
+      <w:lvlText w:val="%1)"/>
+      <w:lvlJc w:val="left"/>
+      <w:pPr>
+        <w:tabs>
+          <w:tab w:val="num" w:pos="0"/>
+        </w:tabs>
+        <w:ind w:left="720" w:hanging="360"/>
+      </w:pPr>
+    </w:lvl>
+    <w:lvl w:ilvl="1">
+      <w:start w:val="1"/>
+      <w:numFmt w:val="lowerLetter"/>
+      <w:lvlText w:val="%2)"/>
+      <w:lvlJc w:val="left"/>
+      <w:pPr>
+        <w:tabs>
+          <w:tab w:val="num" w:pos="0"/>
+        </w:tabs>
+        <w:ind w:left="1440" w:hanging="360"/>
+      </w:pPr>
+    </w:lvl>
+    <w:lvl w:ilvl="2">
+      <w:start w:val="1"/>
+      <w:numFmt w:val="lowerRoman"/>
+      <w:lvlText w:val="%3)"/>
+      <w:lvlJc w:val="right"/>
+      <w:pPr>
+        <w:tabs>
+          <w:tab w:val="num" w:pos="0"/>
+        </w:tabs>
+        <w:ind w:left="2160" w:hanging="180"/>
+      </w:pPr>
+    </w:lvl>
+    <w:lvl w:ilvl="3">
+      <w:start w:val="1"/>
+      <w:numFmt w:val="decimal"/>
+      <w:lvlText w:val="(%4)"/>
+      <w:lvlJc w:val="left"/>
+      <w:pPr>
+        <w:tabs>
+          <w:tab w:val="num" w:pos="0"/>
+        </w:tabs>
+        <w:ind w:left="2880" w:hanging="360"/>
+      </w:pPr>
+    </w:lvl>
+    <w:lvl w:ilvl="4">
+      <w:start w:val="1"/>
+      <w:numFmt w:val="lowerLetter"/>
+      <w:lvlText w:val="(%5)"/>
+      <w:lvlJc w:val="left"/>
+      <w:pPr>
+        <w:tabs>
+          <w:tab w:val="num" w:pos="0"/>
+        </w:tabs>
+        <w:ind w:left="3600" w:hanging="360"/>
+      </w:pPr>
+    </w:lvl>
+    <w:lvl w:ilvl="5">
+      <w:start w:val="1"/>
+      <w:numFmt w:val="lowerRoman"/>
+      <w:lvlText w:val="(%6)"/>
+      <w:lvlJc w:val="right"/>
+      <w:pPr>
+        <w:tabs>
+          <w:tab w:val="num" w:pos="0"/>
+        </w:tabs>
+        <w:ind w:left="4320" w:hanging="180"/>
+      </w:pPr>
+    </w:lvl>
+    <w:lvl w:ilvl="6">
+      <w:start w:val="1"/>
+      <w:numFmt w:val="decimal"/>
+      <w:lvlText w:val="%7."/>
+      <w:lvlJc w:val="left"/>
+      <w:pPr>
+        <w:tabs>
+          <w:tab w:val="num" w:pos="0"/>
+        </w:tabs>
+        <w:ind w:left="5040" w:hanging="360"/>
+      </w:pPr>
+    </w:lvl>
+    <w:lvl w:ilvl="7">
+      <w:start w:val="1"/>
+      <w:numFmt w:val="lowerLetter"/>
+      <w:lvlText w:val="%8."/>
+      <w:lvlJc w:val="left"/>
+      <w:pPr>
+        <w:tabs>
+          <w:tab w:val="num" w:pos="0"/>
+        </w:tabs>
+        <w:ind w:left="5760" w:hanging="360"/>
+      </w:pPr>
+    </w:lvl>
+    <w:lvl w:ilvl="8">
+      <w:start w:val="1"/>
+      <w:numFmt w:val="lowerRoman"/>
+      <w:lvlText w:val="%9."/>
+      <w:lvlJc w:val="right"/>
+      <w:pPr>
+        <w:tabs>
+          <w:tab w:val="num" w:pos="0"/>
+        </w:tabs>
+        <w:ind w:left="6480" w:hanging="180"/>
+      </w:pPr>
+    </w:lvl>
+  </w:abstractNum>
+  <w:abstractNum w:abstractNumId="5" w15:restartNumberingAfterBreak="0">
     <w:nsid w:val="49A4684F"/>
     <w:multiLevelType w:val="multilevel"/>
     <w:tmpl w:val="FBE08804"/>
@@ -6621,7 +7230,7 @@
       </w:rPr>
     </w:lvl>
   </w:abstractNum>
-  <w:abstractNum w:abstractNumId="5" w15:restartNumberingAfterBreak="0">
+  <w:abstractNum w:abstractNumId="6" w15:restartNumberingAfterBreak="0">
     <w:nsid w:val="49A63C4A"/>
     <w:multiLevelType w:val="multilevel"/>
     <w:tmpl w:val="313061F8"/>
@@ -6761,7 +7370,7 @@
       </w:rPr>
     </w:lvl>
   </w:abstractNum>
-  <w:abstractNum w:abstractNumId="6" w15:restartNumberingAfterBreak="0">
+  <w:abstractNum w:abstractNumId="7" w15:restartNumberingAfterBreak="0">
     <w:nsid w:val="5A65295E"/>
     <w:multiLevelType w:val="multilevel"/>
     <w:tmpl w:val="9B1A9DD6"/>
@@ -6874,7 +7483,7 @@
       </w:pPr>
     </w:lvl>
   </w:abstractNum>
-  <w:abstractNum w:abstractNumId="7" w15:restartNumberingAfterBreak="0">
+  <w:abstractNum w:abstractNumId="8" w15:restartNumberingAfterBreak="0">
     <w:nsid w:val="606C513E"/>
     <w:multiLevelType w:val="multilevel"/>
     <w:tmpl w:val="04767EBE"/>
@@ -7014,7 +7623,7 @@
       </w:rPr>
     </w:lvl>
   </w:abstractNum>
-  <w:abstractNum w:abstractNumId="8" w15:restartNumberingAfterBreak="0">
+  <w:abstractNum w:abstractNumId="9" w15:restartNumberingAfterBreak="0">
     <w:nsid w:val="686B1B49"/>
     <w:multiLevelType w:val="multilevel"/>
     <w:tmpl w:val="FC7CCF2E"/>
@@ -7154,7 +7763,7 @@
       </w:rPr>
     </w:lvl>
   </w:abstractNum>
-  <w:abstractNum w:abstractNumId="9" w15:restartNumberingAfterBreak="0">
+  <w:abstractNum w:abstractNumId="10" w15:restartNumberingAfterBreak="0">
     <w:nsid w:val="687F2262"/>
     <w:multiLevelType w:val="multilevel"/>
     <w:tmpl w:val="817004EE"/>
@@ -7294,7 +7903,7 @@
       </w:rPr>
     </w:lvl>
   </w:abstractNum>
-  <w:abstractNum w:abstractNumId="10" w15:restartNumberingAfterBreak="0">
+  <w:abstractNum w:abstractNumId="11" w15:restartNumberingAfterBreak="0">
     <w:nsid w:val="68A97354"/>
     <w:multiLevelType w:val="multilevel"/>
     <w:tmpl w:val="7AF0BABA"/>
@@ -7434,7 +8043,7 @@
       </w:rPr>
     </w:lvl>
   </w:abstractNum>
-  <w:abstractNum w:abstractNumId="11" w15:restartNumberingAfterBreak="0">
+  <w:abstractNum w:abstractNumId="12" w15:restartNumberingAfterBreak="0">
     <w:nsid w:val="6F722FCF"/>
     <w:multiLevelType w:val="multilevel"/>
     <w:tmpl w:val="B5CCEF46"/>
@@ -7547,7 +8156,7 @@
       </w:pPr>
     </w:lvl>
   </w:abstractNum>
-  <w:abstractNum w:abstractNumId="12" w15:restartNumberingAfterBreak="0">
+  <w:abstractNum w:abstractNumId="13" w15:restartNumberingAfterBreak="0">
     <w:nsid w:val="7B7E53D5"/>
     <w:multiLevelType w:val="multilevel"/>
     <w:tmpl w:val="AFDE852C"/>
@@ -7660,7 +8269,7 @@
       </w:pPr>
     </w:lvl>
   </w:abstractNum>
-  <w:abstractNum w:abstractNumId="13" w15:restartNumberingAfterBreak="0">
+  <w:abstractNum w:abstractNumId="14" w15:restartNumberingAfterBreak="0">
     <w:nsid w:val="7EF37C6A"/>
     <w:multiLevelType w:val="multilevel"/>
     <w:tmpl w:val="67DCBD74"/>
@@ -7801,40 +8410,40 @@
     </w:lvl>
   </w:abstractNum>
   <w:num w:numId="1" w16cid:durableId="278269401">
-    <w:abstractNumId w:val="10"/>
+    <w:abstractNumId w:val="11"/>
   </w:num>
   <w:num w:numId="2" w16cid:durableId="442576690">
-    <w:abstractNumId w:val="13"/>
+    <w:abstractNumId w:val="14"/>
   </w:num>
   <w:num w:numId="3" w16cid:durableId="1232740405">
-    <w:abstractNumId w:val="9"/>
+    <w:abstractNumId w:val="10"/>
   </w:num>
   <w:num w:numId="4" w16cid:durableId="566108427">
     <w:abstractNumId w:val="3"/>
   </w:num>
   <w:num w:numId="5" w16cid:durableId="774518354">
-    <w:abstractNumId w:val="11"/>
+    <w:abstractNumId w:val="12"/>
   </w:num>
   <w:num w:numId="6" w16cid:durableId="439692055">
-    <w:abstractNumId w:val="12"/>
+    <w:abstractNumId w:val="13"/>
   </w:num>
   <w:num w:numId="7" w16cid:durableId="1063793158">
+    <w:abstractNumId w:val="6"/>
+  </w:num>
+  <w:num w:numId="8" w16cid:durableId="69741933">
     <w:abstractNumId w:val="5"/>
   </w:num>
-  <w:num w:numId="8" w16cid:durableId="69741933">
-    <w:abstractNumId w:val="4"/>
-  </w:num>
   <w:num w:numId="9" w16cid:durableId="389960116">
-    <w:abstractNumId w:val="7"/>
+    <w:abstractNumId w:val="8"/>
   </w:num>
   <w:num w:numId="10" w16cid:durableId="1588074246">
-    <w:abstractNumId w:val="8"/>
+    <w:abstractNumId w:val="9"/>
   </w:num>
   <w:num w:numId="11" w16cid:durableId="861744467">
     <w:abstractNumId w:val="1"/>
   </w:num>
   <w:num w:numId="12" w16cid:durableId="1180972977">
-    <w:abstractNumId w:val="6"/>
+    <w:abstractNumId w:val="7"/>
   </w:num>
   <w:num w:numId="13" w16cid:durableId="913859905">
     <w:abstractNumId w:val="2"/>
@@ -7842,11 +8451,14 @@
   <w:num w:numId="14" w16cid:durableId="659576869">
     <w:abstractNumId w:val="0"/>
   </w:num>
+  <w:num w:numId="15" w16cid:durableId="1936471106">
+    <w:abstractNumId w:val="4"/>
+  </w:num>
 </w:numbering>
 </file>
 
 <file path=word/styles.xml><?xml version="1.0" encoding="utf-8"?>
-<w:styles xmlns:mc="http://schemas.openxmlformats.org/markup-compatibility/2006" xmlns:r="http://schemas.openxmlformats.org/officeDocument/2006/relationships" xmlns:w="http://schemas.openxmlformats.org/wordprocessingml/2006/main" xmlns:w14="http://schemas.microsoft.com/office/word/2010/wordml" xmlns:w15="http://schemas.microsoft.com/office/word/2012/wordml" xmlns:w16cex="http://schemas.microsoft.com/office/word/2018/wordml/cex" xmlns:w16cid="http://schemas.microsoft.com/office/word/2016/wordml/cid" xmlns:w16="http://schemas.microsoft.com/office/word/2018/wordml" xmlns:w16du="http://schemas.microsoft.com/office/word/2023/wordml/word16du" xmlns:w16sdtdh="http://schemas.microsoft.com/office/word/2020/wordml/sdtdatahash" xmlns:w16se="http://schemas.microsoft.com/office/word/2015/wordml/symex" mc:Ignorable="w14 w15 w16se w16cid w16 w16cex w16sdtdh w16du">
+<w:styles xmlns:mc="http://schemas.openxmlformats.org/markup-compatibility/2006" xmlns:r="http://schemas.openxmlformats.org/officeDocument/2006/relationships" xmlns:w="http://schemas.openxmlformats.org/wordprocessingml/2006/main" xmlns:w14="http://schemas.microsoft.com/office/word/2010/wordml" xmlns:w15="http://schemas.microsoft.com/office/word/2012/wordml" xmlns:w16cex="http://schemas.microsoft.com/office/word/2018/wordml/cex" xmlns:w16cid="http://schemas.microsoft.com/office/word/2016/wordml/cid" xmlns:w16="http://schemas.microsoft.com/office/word/2018/wordml" xmlns:w16du="http://schemas.microsoft.com/office/word/2023/wordml/word16du" xmlns:w16sdtdh="http://schemas.microsoft.com/office/word/2020/wordml/sdtdatahash" xmlns:w16sdtfl="http://schemas.microsoft.com/office/word/2024/wordml/sdtformatlock" xmlns:w16se="http://schemas.microsoft.com/office/word/2015/wordml/symex" mc:Ignorable="w14 w15 w16se w16cid w16 w16cex w16sdtdh w16sdtfl w16du">
   <w:docDefaults>
     <w:rPrDefault>
       <w:rPr>

</xml_diff>